<commit_message>
menambahkan exam 1 dan 2
</commit_message>
<xml_diff>
--- a/Exam1/Test_Day_05_Test.docx
+++ b/Exam1/Test_Day_05_Test.docx
@@ -1,6 +1,6 @@
 
 <file path=word/document.xml><?xml version="1.0" encoding="utf-8"?>
-<w:document xmlns:wpc="http://schemas.microsoft.com/office/word/2010/wordprocessingCanvas" xmlns:mc="http://schemas.openxmlformats.org/markup-compatibility/2006" xmlns:o="urn:schemas-microsoft-com:office:office" xmlns:r="http://schemas.openxmlformats.org/officeDocument/2006/relationships" xmlns:m="http://schemas.openxmlformats.org/officeDocument/2006/math" xmlns:v="urn:schemas-microsoft-com:vml" xmlns:wp14="http://schemas.microsoft.com/office/word/2010/wordprocessingDrawing" xmlns:wp="http://schemas.openxmlformats.org/drawingml/2006/wordprocessingDrawing" xmlns:w10="urn:schemas-microsoft-com:office:word" xmlns:w="http://schemas.openxmlformats.org/wordprocessingml/2006/main" xmlns:w14="http://schemas.microsoft.com/office/word/2010/wordml" xmlns:w15="http://schemas.microsoft.com/office/word/2012/wordml" xmlns:wpg="http://schemas.microsoft.com/office/word/2010/wordprocessingGroup" xmlns:wpi="http://schemas.microsoft.com/office/word/2010/wordprocessingInk" xmlns:wne="http://schemas.microsoft.com/office/word/2006/wordml" xmlns:wps="http://schemas.microsoft.com/office/word/2010/wordprocessingShape" mc:Ignorable="w14 w15 wp14">
+<w:document xmlns:wpc="http://schemas.microsoft.com/office/word/2010/wordprocessingCanvas" xmlns:cx="http://schemas.microsoft.com/office/drawing/2014/chartex" xmlns:mc="http://schemas.openxmlformats.org/markup-compatibility/2006" xmlns:o="urn:schemas-microsoft-com:office:office" xmlns:r="http://schemas.openxmlformats.org/officeDocument/2006/relationships" xmlns:m="http://schemas.openxmlformats.org/officeDocument/2006/math" xmlns:v="urn:schemas-microsoft-com:vml" xmlns:wp14="http://schemas.microsoft.com/office/word/2010/wordprocessingDrawing" xmlns:wp="http://schemas.openxmlformats.org/drawingml/2006/wordprocessingDrawing" xmlns:w10="urn:schemas-microsoft-com:office:word" xmlns:w="http://schemas.openxmlformats.org/wordprocessingml/2006/main" xmlns:w14="http://schemas.microsoft.com/office/word/2010/wordml" xmlns:w15="http://schemas.microsoft.com/office/word/2012/wordml" xmlns:w16se="http://schemas.microsoft.com/office/word/2015/wordml/symex" xmlns:wpg="http://schemas.microsoft.com/office/word/2010/wordprocessingGroup" xmlns:wpi="http://schemas.microsoft.com/office/word/2010/wordprocessingInk" xmlns:wne="http://schemas.microsoft.com/office/word/2006/wordml" xmlns:wps="http://schemas.microsoft.com/office/word/2010/wordprocessingShape" mc:Ignorable="w14 w15 w16se wp14">
   <w:body>
     <w:p>
       <w:pPr>
@@ -14,11 +14,33 @@
           <w:b/>
         </w:rPr>
       </w:pPr>
+      <w:proofErr w:type="spellStart"/>
       <w:r>
         <w:rPr>
           <w:b/>
         </w:rPr>
-        <w:t>Teori Object dan Class</w:t>
+        <w:t>Teori</w:t>
+      </w:r>
+      <w:proofErr w:type="spellEnd"/>
+      <w:r>
+        <w:rPr>
+          <w:b/>
+        </w:rPr>
+        <w:t xml:space="preserve"> Object </w:t>
+      </w:r>
+      <w:proofErr w:type="spellStart"/>
+      <w:r>
+        <w:rPr>
+          <w:b/>
+        </w:rPr>
+        <w:t>dan</w:t>
+      </w:r>
+      <w:proofErr w:type="spellEnd"/>
+      <w:r>
+        <w:rPr>
+          <w:b/>
+        </w:rPr>
+        <w:t xml:space="preserve"> Class</w:t>
       </w:r>
     </w:p>
     <w:p>
@@ -26,17 +48,126 @@
         <w:ind w:left="360"/>
         <w:jc w:val="both"/>
       </w:pPr>
-      <w:r>
-        <w:t>Apa yang dimaksud dengan Object, apakah yang dimaksud dengan Class</w:t>
+      <w:proofErr w:type="spellStart"/>
+      <w:r>
+        <w:t>Apa</w:t>
+      </w:r>
+      <w:proofErr w:type="spellEnd"/>
+      <w:r>
+        <w:t xml:space="preserve"> yang </w:t>
+      </w:r>
+      <w:proofErr w:type="spellStart"/>
+      <w:r>
+        <w:t>dimaksud</w:t>
+      </w:r>
+      <w:proofErr w:type="spellEnd"/>
+      <w:r>
+        <w:t xml:space="preserve"> </w:t>
+      </w:r>
+      <w:proofErr w:type="spellStart"/>
+      <w:r>
+        <w:t>dengan</w:t>
+      </w:r>
+      <w:proofErr w:type="spellEnd"/>
+      <w:r>
+        <w:t xml:space="preserve"> Object, </w:t>
+      </w:r>
+      <w:proofErr w:type="spellStart"/>
+      <w:r>
+        <w:t>apakah</w:t>
+      </w:r>
+      <w:proofErr w:type="spellEnd"/>
+      <w:r>
+        <w:t xml:space="preserve"> yang </w:t>
+      </w:r>
+      <w:proofErr w:type="spellStart"/>
+      <w:r>
+        <w:t>dimaksud</w:t>
+      </w:r>
+      <w:proofErr w:type="spellEnd"/>
+      <w:r>
+        <w:t xml:space="preserve"> </w:t>
+      </w:r>
+      <w:proofErr w:type="spellStart"/>
+      <w:r>
+        <w:t>dengan</w:t>
+      </w:r>
+      <w:proofErr w:type="spellEnd"/>
+      <w:r>
+        <w:t xml:space="preserve"> Class</w:t>
       </w:r>
       <w:r>
         <w:t>?</w:t>
       </w:r>
       <w:r>
-        <w:t xml:space="preserve"> buatlah suatu Class sederhana dan b</w:t>
-      </w:r>
-      <w:r>
-        <w:t>uat Object dari kelas tersebut!</w:t>
+        <w:t xml:space="preserve"> </w:t>
+      </w:r>
+      <w:proofErr w:type="spellStart"/>
+      <w:r>
+        <w:t>buatlah</w:t>
+      </w:r>
+      <w:proofErr w:type="spellEnd"/>
+      <w:r>
+        <w:t xml:space="preserve"> </w:t>
+      </w:r>
+      <w:proofErr w:type="spellStart"/>
+      <w:r>
+        <w:t>suatu</w:t>
+      </w:r>
+      <w:proofErr w:type="spellEnd"/>
+      <w:r>
+        <w:t xml:space="preserve"> Class </w:t>
+      </w:r>
+      <w:proofErr w:type="spellStart"/>
+      <w:r>
+        <w:t>sederhana</w:t>
+      </w:r>
+      <w:proofErr w:type="spellEnd"/>
+      <w:r>
+        <w:t xml:space="preserve"> </w:t>
+      </w:r>
+      <w:proofErr w:type="spellStart"/>
+      <w:r>
+        <w:t>dan</w:t>
+      </w:r>
+      <w:proofErr w:type="spellEnd"/>
+      <w:r>
+        <w:t xml:space="preserve"> </w:t>
+      </w:r>
+      <w:proofErr w:type="spellStart"/>
+      <w:r>
+        <w:t>b</w:t>
+      </w:r>
+      <w:r>
+        <w:t>uat</w:t>
+      </w:r>
+      <w:proofErr w:type="spellEnd"/>
+      <w:r>
+        <w:t xml:space="preserve"> Object </w:t>
+      </w:r>
+      <w:proofErr w:type="spellStart"/>
+      <w:r>
+        <w:t>dari</w:t>
+      </w:r>
+      <w:proofErr w:type="spellEnd"/>
+      <w:r>
+        <w:t xml:space="preserve"> </w:t>
+      </w:r>
+      <w:proofErr w:type="spellStart"/>
+      <w:r>
+        <w:t>kelas</w:t>
+      </w:r>
+      <w:proofErr w:type="spellEnd"/>
+      <w:r>
+        <w:t xml:space="preserve"> </w:t>
+      </w:r>
+      <w:proofErr w:type="spellStart"/>
+      <w:r>
+        <w:t>tersebut</w:t>
+      </w:r>
+      <w:proofErr w:type="spellEnd"/>
+      <w:r>
+        <w:t>!</w:t>
       </w:r>
     </w:p>
     <w:p/>
@@ -64,11 +195,37 @@
         <w:ind w:left="360"/>
         <w:jc w:val="both"/>
       </w:pPr>
-      <w:r>
-        <w:t xml:space="preserve">Buat sebuah </w:t>
-      </w:r>
-      <w:r>
-        <w:t xml:space="preserve">Class Mobil dengan : </w:t>
+      <w:proofErr w:type="spellStart"/>
+      <w:r>
+        <w:t>Buat</w:t>
+      </w:r>
+      <w:proofErr w:type="spellEnd"/>
+      <w:r>
+        <w:t xml:space="preserve"> </w:t>
+      </w:r>
+      <w:proofErr w:type="spellStart"/>
+      <w:r>
+        <w:t>sebuah</w:t>
+      </w:r>
+      <w:proofErr w:type="spellEnd"/>
+      <w:r>
+        <w:t xml:space="preserve"> </w:t>
+      </w:r>
+      <w:r>
+        <w:t xml:space="preserve">Class Mobil </w:t>
+      </w:r>
+      <w:proofErr w:type="spellStart"/>
+      <w:proofErr w:type="gramStart"/>
+      <w:r>
+        <w:t>dengan</w:t>
+      </w:r>
+      <w:proofErr w:type="spellEnd"/>
+      <w:r>
+        <w:t xml:space="preserve"> :</w:t>
+      </w:r>
+      <w:proofErr w:type="gramEnd"/>
+      <w:r>
+        <w:t xml:space="preserve"> </w:t>
       </w:r>
     </w:p>
     <w:p>
@@ -81,7 +238,31 @@
         <w:jc w:val="both"/>
       </w:pPr>
       <w:r>
-        <w:t xml:space="preserve">State Tahun, Merk, Kecepatan </w:t>
+        <w:t xml:space="preserve">State </w:t>
+      </w:r>
+      <w:proofErr w:type="spellStart"/>
+      <w:r>
+        <w:t>Tahun</w:t>
+      </w:r>
+      <w:proofErr w:type="spellEnd"/>
+      <w:r>
+        <w:t xml:space="preserve">, </w:t>
+      </w:r>
+      <w:proofErr w:type="spellStart"/>
+      <w:r>
+        <w:t>Merk</w:t>
+      </w:r>
+      <w:proofErr w:type="spellEnd"/>
+      <w:r>
+        <w:t xml:space="preserve">, </w:t>
+      </w:r>
+      <w:proofErr w:type="spellStart"/>
+      <w:r>
+        <w:t>Kecepatan</w:t>
+      </w:r>
+      <w:proofErr w:type="spellEnd"/>
+      <w:r>
+        <w:t xml:space="preserve"> </w:t>
       </w:r>
     </w:p>
     <w:p>
@@ -93,21 +274,110 @@
         </w:numPr>
         <w:jc w:val="both"/>
       </w:pPr>
-      <w:r>
-        <w:t>Behaviour Tambah_Kecepatan, Kurangi_Kecepatan</w:t>
-      </w:r>
+      <w:proofErr w:type="spellStart"/>
+      <w:r>
+        <w:t>Behaviour</w:t>
+      </w:r>
+      <w:proofErr w:type="spellEnd"/>
+      <w:r>
+        <w:t xml:space="preserve"> </w:t>
+      </w:r>
+      <w:proofErr w:type="spellStart"/>
+      <w:r>
+        <w:t>Tambah_Kecepatan</w:t>
+      </w:r>
+      <w:proofErr w:type="spellEnd"/>
+      <w:r>
+        <w:t xml:space="preserve">, </w:t>
+      </w:r>
+      <w:proofErr w:type="spellStart"/>
+      <w:r>
+        <w:t>Kurangi_Kecepatan</w:t>
+      </w:r>
+      <w:proofErr w:type="spellEnd"/>
     </w:p>
     <w:p>
       <w:pPr>
         <w:ind w:firstLine="360"/>
         <w:jc w:val="both"/>
       </w:pPr>
-      <w:r>
-        <w:t>Buat Object dari Class diatas dan lakukan print out pada Behaviour Class tersebut</w:t>
-      </w:r>
-      <w:r>
-        <w:t xml:space="preserve"> jangan penjelasan</w:t>
-      </w:r>
+      <w:proofErr w:type="spellStart"/>
+      <w:r>
+        <w:t>Buat</w:t>
+      </w:r>
+      <w:proofErr w:type="spellEnd"/>
+      <w:r>
+        <w:t xml:space="preserve"> Object </w:t>
+      </w:r>
+      <w:proofErr w:type="spellStart"/>
+      <w:r>
+        <w:t>dari</w:t>
+      </w:r>
+      <w:proofErr w:type="spellEnd"/>
+      <w:r>
+        <w:t xml:space="preserve"> Class </w:t>
+      </w:r>
+      <w:proofErr w:type="spellStart"/>
+      <w:r>
+        <w:t>diatas</w:t>
+      </w:r>
+      <w:proofErr w:type="spellEnd"/>
+      <w:r>
+        <w:t xml:space="preserve"> </w:t>
+      </w:r>
+      <w:proofErr w:type="spellStart"/>
+      <w:r>
+        <w:t>dan</w:t>
+      </w:r>
+      <w:proofErr w:type="spellEnd"/>
+      <w:r>
+        <w:t xml:space="preserve"> </w:t>
+      </w:r>
+      <w:proofErr w:type="spellStart"/>
+      <w:r>
+        <w:t>lakukan</w:t>
+      </w:r>
+      <w:proofErr w:type="spellEnd"/>
+      <w:r>
+        <w:t xml:space="preserve"> print out </w:t>
+      </w:r>
+      <w:proofErr w:type="spellStart"/>
+      <w:r>
+        <w:t>pada</w:t>
+      </w:r>
+      <w:proofErr w:type="spellEnd"/>
+      <w:r>
+        <w:t xml:space="preserve"> </w:t>
+      </w:r>
+      <w:proofErr w:type="spellStart"/>
+      <w:r>
+        <w:t>Behaviour</w:t>
+      </w:r>
+      <w:proofErr w:type="spellEnd"/>
+      <w:r>
+        <w:t xml:space="preserve"> Class </w:t>
+      </w:r>
+      <w:proofErr w:type="spellStart"/>
+      <w:r>
+        <w:t>tersebut</w:t>
+      </w:r>
+      <w:proofErr w:type="spellEnd"/>
+      <w:r>
+        <w:t xml:space="preserve"> </w:t>
+      </w:r>
+      <w:proofErr w:type="spellStart"/>
+      <w:r>
+        <w:t>jangan</w:t>
+      </w:r>
+      <w:proofErr w:type="spellEnd"/>
+      <w:r>
+        <w:t xml:space="preserve"> </w:t>
+      </w:r>
+      <w:proofErr w:type="spellStart"/>
+      <w:r>
+        <w:t>penjelasan</w:t>
+      </w:r>
+      <w:proofErr w:type="spellEnd"/>
     </w:p>
     <w:p>
       <w:pPr>
@@ -149,16 +419,82 @@
         <w:rPr>
           <w:b/>
         </w:rPr>
-        <w:t>Class BangunRuang</w:t>
-      </w:r>
+        <w:t xml:space="preserve">Class </w:t>
+      </w:r>
+      <w:proofErr w:type="spellStart"/>
+      <w:r>
+        <w:rPr>
+          <w:b/>
+        </w:rPr>
+        <w:t>BangunRuang</w:t>
+      </w:r>
+      <w:proofErr w:type="spellEnd"/>
     </w:p>
     <w:p>
       <w:pPr>
         <w:ind w:left="360"/>
       </w:pPr>
-      <w:r>
-        <w:t>Buat program untuk menampilkan hasil perhitungan untuk bangun ruang</w:t>
-      </w:r>
+      <w:proofErr w:type="spellStart"/>
+      <w:r>
+        <w:t>Buat</w:t>
+      </w:r>
+      <w:proofErr w:type="spellEnd"/>
+      <w:r>
+        <w:t xml:space="preserve"> program </w:t>
+      </w:r>
+      <w:proofErr w:type="spellStart"/>
+      <w:r>
+        <w:t>untuk</w:t>
+      </w:r>
+      <w:proofErr w:type="spellEnd"/>
+      <w:r>
+        <w:t xml:space="preserve"> </w:t>
+      </w:r>
+      <w:proofErr w:type="spellStart"/>
+      <w:r>
+        <w:t>menampilkan</w:t>
+      </w:r>
+      <w:proofErr w:type="spellEnd"/>
+      <w:r>
+        <w:t xml:space="preserve"> </w:t>
+      </w:r>
+      <w:proofErr w:type="spellStart"/>
+      <w:r>
+        <w:t>hasil</w:t>
+      </w:r>
+      <w:proofErr w:type="spellEnd"/>
+      <w:r>
+        <w:t xml:space="preserve"> </w:t>
+      </w:r>
+      <w:proofErr w:type="spellStart"/>
+      <w:r>
+        <w:t>perhitungan</w:t>
+      </w:r>
+      <w:proofErr w:type="spellEnd"/>
+      <w:r>
+        <w:t xml:space="preserve"> </w:t>
+      </w:r>
+      <w:proofErr w:type="spellStart"/>
+      <w:r>
+        <w:t>untuk</w:t>
+      </w:r>
+      <w:proofErr w:type="spellEnd"/>
+      <w:r>
+        <w:t xml:space="preserve"> </w:t>
+      </w:r>
+      <w:proofErr w:type="spellStart"/>
+      <w:r>
+        <w:t>bangun</w:t>
+      </w:r>
+      <w:proofErr w:type="spellEnd"/>
+      <w:r>
+        <w:t xml:space="preserve"> </w:t>
+      </w:r>
+      <w:proofErr w:type="spellStart"/>
+      <w:r>
+        <w:t>ruang</w:t>
+      </w:r>
+      <w:proofErr w:type="spellEnd"/>
       <w:r>
         <w:t xml:space="preserve"> (method overloading)</w:t>
       </w:r>
@@ -174,9 +510,11 @@
           <w:numId w:val="4"/>
         </w:numPr>
       </w:pPr>
+      <w:proofErr w:type="spellStart"/>
       <w:r>
         <w:t>Balok</w:t>
       </w:r>
+      <w:proofErr w:type="spellEnd"/>
     </w:p>
     <w:p>
       <w:pPr>
@@ -198,23 +536,131 @@
           <w:numId w:val="4"/>
         </w:numPr>
       </w:pPr>
+      <w:proofErr w:type="spellStart"/>
       <w:r>
         <w:t>Kubus</w:t>
       </w:r>
+      <w:proofErr w:type="spellEnd"/>
     </w:p>
     <w:p>
       <w:pPr>
         <w:ind w:left="360"/>
       </w:pPr>
-      <w:r>
-        <w:t>Buat masing-masing method untuk point</w:t>
+      <w:proofErr w:type="spellStart"/>
+      <w:r>
+        <w:t>Buat</w:t>
+      </w:r>
+      <w:proofErr w:type="spellEnd"/>
+      <w:r>
+        <w:t xml:space="preserve"> </w:t>
+      </w:r>
+      <w:proofErr w:type="spellStart"/>
+      <w:r>
+        <w:t>masing-masing</w:t>
+      </w:r>
+      <w:proofErr w:type="spellEnd"/>
+      <w:r>
+        <w:t xml:space="preserve"> method </w:t>
+      </w:r>
+      <w:proofErr w:type="spellStart"/>
+      <w:r>
+        <w:t>untuk</w:t>
+      </w:r>
+      <w:proofErr w:type="spellEnd"/>
+      <w:r>
+        <w:t xml:space="preserve"> point</w:t>
       </w:r>
       <w:r>
         <w:t>-point</w:t>
       </w:r>
       <w:r>
-        <w:t xml:space="preserve"> diatas dan terakhir buat method untuk menghitung average dan summary dari ketiga nilai diatas</w:t>
-      </w:r>
+        <w:t xml:space="preserve"> </w:t>
+      </w:r>
+      <w:proofErr w:type="spellStart"/>
+      <w:r>
+        <w:t>diatas</w:t>
+      </w:r>
+      <w:proofErr w:type="spellEnd"/>
+      <w:r>
+        <w:t xml:space="preserve"> </w:t>
+      </w:r>
+      <w:proofErr w:type="spellStart"/>
+      <w:r>
+        <w:t>dan</w:t>
+      </w:r>
+      <w:proofErr w:type="spellEnd"/>
+      <w:r>
+        <w:t xml:space="preserve"> </w:t>
+      </w:r>
+      <w:proofErr w:type="spellStart"/>
+      <w:r>
+        <w:t>terakhir</w:t>
+      </w:r>
+      <w:proofErr w:type="spellEnd"/>
+      <w:r>
+        <w:t xml:space="preserve"> </w:t>
+      </w:r>
+      <w:proofErr w:type="spellStart"/>
+      <w:r>
+        <w:t>buat</w:t>
+      </w:r>
+      <w:proofErr w:type="spellEnd"/>
+      <w:r>
+        <w:t xml:space="preserve"> method </w:t>
+      </w:r>
+      <w:proofErr w:type="spellStart"/>
+      <w:r>
+        <w:t>untuk</w:t>
+      </w:r>
+      <w:proofErr w:type="spellEnd"/>
+      <w:r>
+        <w:t xml:space="preserve"> </w:t>
+      </w:r>
+      <w:proofErr w:type="spellStart"/>
+      <w:r>
+        <w:t>menghitung</w:t>
+      </w:r>
+      <w:proofErr w:type="spellEnd"/>
+      <w:r>
+        <w:t xml:space="preserve"> average </w:t>
+      </w:r>
+      <w:proofErr w:type="spellStart"/>
+      <w:r>
+        <w:t>dan</w:t>
+      </w:r>
+      <w:proofErr w:type="spellEnd"/>
+      <w:r>
+        <w:t xml:space="preserve"> summary </w:t>
+      </w:r>
+      <w:proofErr w:type="spellStart"/>
+      <w:r>
+        <w:t>dari</w:t>
+      </w:r>
+      <w:proofErr w:type="spellEnd"/>
+      <w:r>
+        <w:t xml:space="preserve"> </w:t>
+      </w:r>
+      <w:proofErr w:type="spellStart"/>
+      <w:r>
+        <w:t>ketiga</w:t>
+      </w:r>
+      <w:proofErr w:type="spellEnd"/>
+      <w:r>
+        <w:t xml:space="preserve"> </w:t>
+      </w:r>
+      <w:proofErr w:type="spellStart"/>
+      <w:r>
+        <w:t>nilai</w:t>
+      </w:r>
+      <w:proofErr w:type="spellEnd"/>
+      <w:r>
+        <w:t xml:space="preserve"> </w:t>
+      </w:r>
+      <w:proofErr w:type="spellStart"/>
+      <w:r>
+        <w:t>diatas</w:t>
+      </w:r>
+      <w:proofErr w:type="spellEnd"/>
       <w:r>
         <w:t>:</w:t>
       </w:r>
@@ -223,14 +669,51 @@
       <w:pPr>
         <w:ind w:left="360"/>
       </w:pPr>
-      <w:r>
-        <w:t xml:space="preserve">Petunjuk: </w:t>
-      </w:r>
-      <w:r>
-        <w:t>Volume Balok (panja</w:t>
-      </w:r>
-      <w:r>
-        <w:t>ng*lebar*tinggi) Volume Bola (</w:t>
+      <w:proofErr w:type="spellStart"/>
+      <w:r>
+        <w:t>Petunjuk</w:t>
+      </w:r>
+      <w:proofErr w:type="spellEnd"/>
+      <w:r>
+        <w:t xml:space="preserve">: </w:t>
+      </w:r>
+      <w:r>
+        <w:t xml:space="preserve">Volume </w:t>
+      </w:r>
+      <w:proofErr w:type="spellStart"/>
+      <w:r>
+        <w:t>Balok</w:t>
+      </w:r>
+      <w:proofErr w:type="spellEnd"/>
+      <w:r>
+        <w:t xml:space="preserve"> (</w:t>
+      </w:r>
+      <w:proofErr w:type="spellStart"/>
+      <w:r>
+        <w:t>panja</w:t>
+      </w:r>
+      <w:r>
+        <w:t>ng</w:t>
+      </w:r>
+      <w:proofErr w:type="spellEnd"/>
+      <w:r>
+        <w:t>*</w:t>
+      </w:r>
+      <w:proofErr w:type="spellStart"/>
+      <w:r>
+        <w:t>lebar</w:t>
+      </w:r>
+      <w:proofErr w:type="spellEnd"/>
+      <w:r>
+        <w:t>*</w:t>
+      </w:r>
+      <w:proofErr w:type="spellStart"/>
+      <w:r>
+        <w:t>tinggi</w:t>
+      </w:r>
+      <w:proofErr w:type="spellEnd"/>
+      <w:r>
+        <w:t>) Volume Bola (</w:t>
       </w:r>
       <w:r>
         <w:t>pi*r*r</w:t>
@@ -239,7 +722,39 @@
         <w:t>*r*4/3</w:t>
       </w:r>
       <w:r>
-        <w:t>) Volume Kubus (rusuk*rusuk*rusuk)</w:t>
+        <w:t xml:space="preserve">) Volume </w:t>
+      </w:r>
+      <w:proofErr w:type="spellStart"/>
+      <w:r>
+        <w:t>Kubus</w:t>
+      </w:r>
+      <w:proofErr w:type="spellEnd"/>
+      <w:r>
+        <w:t xml:space="preserve"> (</w:t>
+      </w:r>
+      <w:proofErr w:type="spellStart"/>
+      <w:r>
+        <w:t>rusuk</w:t>
+      </w:r>
+      <w:proofErr w:type="spellEnd"/>
+      <w:r>
+        <w:t>*</w:t>
+      </w:r>
+      <w:proofErr w:type="spellStart"/>
+      <w:r>
+        <w:t>rusuk</w:t>
+      </w:r>
+      <w:proofErr w:type="spellEnd"/>
+      <w:r>
+        <w:t>*</w:t>
+      </w:r>
+      <w:proofErr w:type="spellStart"/>
+      <w:r>
+        <w:t>rusuk</w:t>
+      </w:r>
+      <w:proofErr w:type="spellEnd"/>
+      <w:r>
+        <w:t>)</w:t>
       </w:r>
       <w:r>
         <w:t>.</w:t>
@@ -247,8 +762,29 @@
       <w:r>
         <w:t xml:space="preserve"> </w:t>
       </w:r>
-      <w:r>
-        <w:t>Tolong diberikan penjelasan.</w:t>
+      <w:proofErr w:type="spellStart"/>
+      <w:r>
+        <w:t>Tolong</w:t>
+      </w:r>
+      <w:proofErr w:type="spellEnd"/>
+      <w:r>
+        <w:t xml:space="preserve"> </w:t>
+      </w:r>
+      <w:proofErr w:type="spellStart"/>
+      <w:r>
+        <w:t>diberikan</w:t>
+      </w:r>
+      <w:proofErr w:type="spellEnd"/>
+      <w:r>
+        <w:t xml:space="preserve"> </w:t>
+      </w:r>
+      <w:proofErr w:type="spellStart"/>
+      <w:r>
+        <w:t>penjelasan</w:t>
+      </w:r>
+      <w:proofErr w:type="spellEnd"/>
+      <w:r>
+        <w:t>.</w:t>
       </w:r>
     </w:p>
     <w:p/>
@@ -283,7 +819,167 @@
         <w:jc w:val="both"/>
       </w:pPr>
       <w:r>
-        <w:t>Program ini akan menampilkan daftar nilai akhir pada 3 mahasiswa yang telah diketahui nilai Tugas, UTS dan UAS, untuk aturan penilaiannya adalah Nilai Akhir = (0.35 * UTS) + (0.45 * UAS) + (0.2 * Tugas).</w:t>
+        <w:t xml:space="preserve">Program </w:t>
+      </w:r>
+      <w:proofErr w:type="spellStart"/>
+      <w:r>
+        <w:t>ini</w:t>
+      </w:r>
+      <w:proofErr w:type="spellEnd"/>
+      <w:r>
+        <w:t xml:space="preserve"> </w:t>
+      </w:r>
+      <w:proofErr w:type="spellStart"/>
+      <w:r>
+        <w:t>akan</w:t>
+      </w:r>
+      <w:proofErr w:type="spellEnd"/>
+      <w:r>
+        <w:t xml:space="preserve"> </w:t>
+      </w:r>
+      <w:proofErr w:type="spellStart"/>
+      <w:r>
+        <w:t>menampilkan</w:t>
+      </w:r>
+      <w:proofErr w:type="spellEnd"/>
+      <w:r>
+        <w:t xml:space="preserve"> </w:t>
+      </w:r>
+      <w:proofErr w:type="spellStart"/>
+      <w:r>
+        <w:t>daftar</w:t>
+      </w:r>
+      <w:proofErr w:type="spellEnd"/>
+      <w:r>
+        <w:t xml:space="preserve"> </w:t>
+      </w:r>
+      <w:proofErr w:type="spellStart"/>
+      <w:r>
+        <w:t>nilai</w:t>
+      </w:r>
+      <w:proofErr w:type="spellEnd"/>
+      <w:r>
+        <w:t xml:space="preserve"> </w:t>
+      </w:r>
+      <w:proofErr w:type="spellStart"/>
+      <w:r>
+        <w:t>akhir</w:t>
+      </w:r>
+      <w:proofErr w:type="spellEnd"/>
+      <w:r>
+        <w:t xml:space="preserve"> </w:t>
+      </w:r>
+      <w:proofErr w:type="spellStart"/>
+      <w:r>
+        <w:t>pada</w:t>
+      </w:r>
+      <w:proofErr w:type="spellEnd"/>
+      <w:r>
+        <w:t xml:space="preserve"> 3 </w:t>
+      </w:r>
+      <w:proofErr w:type="spellStart"/>
+      <w:r>
+        <w:t>mahasiswa</w:t>
+      </w:r>
+      <w:proofErr w:type="spellEnd"/>
+      <w:r>
+        <w:t xml:space="preserve"> yang </w:t>
+      </w:r>
+      <w:proofErr w:type="spellStart"/>
+      <w:r>
+        <w:t>telah</w:t>
+      </w:r>
+      <w:proofErr w:type="spellEnd"/>
+      <w:r>
+        <w:t xml:space="preserve"> </w:t>
+      </w:r>
+      <w:proofErr w:type="spellStart"/>
+      <w:r>
+        <w:t>diketahui</w:t>
+      </w:r>
+      <w:proofErr w:type="spellEnd"/>
+      <w:r>
+        <w:t xml:space="preserve"> </w:t>
+      </w:r>
+      <w:proofErr w:type="spellStart"/>
+      <w:r>
+        <w:t>nilai</w:t>
+      </w:r>
+      <w:proofErr w:type="spellEnd"/>
+      <w:r>
+        <w:t xml:space="preserve"> </w:t>
+      </w:r>
+      <w:proofErr w:type="spellStart"/>
+      <w:r>
+        <w:t>Tugas</w:t>
+      </w:r>
+      <w:proofErr w:type="spellEnd"/>
+      <w:r>
+        <w:t xml:space="preserve">, UTS </w:t>
+      </w:r>
+      <w:proofErr w:type="spellStart"/>
+      <w:r>
+        <w:t>dan</w:t>
+      </w:r>
+      <w:proofErr w:type="spellEnd"/>
+      <w:r>
+        <w:t xml:space="preserve"> UAS, </w:t>
+      </w:r>
+      <w:proofErr w:type="spellStart"/>
+      <w:r>
+        <w:t>untuk</w:t>
+      </w:r>
+      <w:proofErr w:type="spellEnd"/>
+      <w:r>
+        <w:t xml:space="preserve"> </w:t>
+      </w:r>
+      <w:proofErr w:type="spellStart"/>
+      <w:r>
+        <w:t>aturan</w:t>
+      </w:r>
+      <w:proofErr w:type="spellEnd"/>
+      <w:r>
+        <w:t xml:space="preserve"> </w:t>
+      </w:r>
+      <w:proofErr w:type="spellStart"/>
+      <w:r>
+        <w:t>penilaiannya</w:t>
+      </w:r>
+      <w:proofErr w:type="spellEnd"/>
+      <w:r>
+        <w:t xml:space="preserve"> </w:t>
+      </w:r>
+      <w:proofErr w:type="spellStart"/>
+      <w:r>
+        <w:t>adalah</w:t>
+      </w:r>
+      <w:proofErr w:type="spellEnd"/>
+      <w:r>
+        <w:t xml:space="preserve"> </w:t>
+      </w:r>
+      <w:proofErr w:type="spellStart"/>
+      <w:r>
+        <w:t>Nilai</w:t>
+      </w:r>
+      <w:proofErr w:type="spellEnd"/>
+      <w:r>
+        <w:t xml:space="preserve"> </w:t>
+      </w:r>
+      <w:proofErr w:type="spellStart"/>
+      <w:r>
+        <w:t>Akhir</w:t>
+      </w:r>
+      <w:proofErr w:type="spellEnd"/>
+      <w:r>
+        <w:t xml:space="preserve"> = (0.35 * UTS) + (0.45 * UAS) + (0.2 * </w:t>
+      </w:r>
+      <w:proofErr w:type="spellStart"/>
+      <w:r>
+        <w:t>Tugas</w:t>
+      </w:r>
+      <w:proofErr w:type="spellEnd"/>
+      <w:r>
+        <w:t>).</w:t>
       </w:r>
     </w:p>
     <w:p>
@@ -296,8 +992,13 @@
         <w:spacing w:line="256" w:lineRule="auto"/>
         <w:jc w:val="both"/>
       </w:pPr>
-      <w:r>
-        <w:t xml:space="preserve">Buat Menu </w:t>
+      <w:proofErr w:type="spellStart"/>
+      <w:r>
+        <w:t>Buat</w:t>
+      </w:r>
+      <w:proofErr w:type="spellEnd"/>
+      <w:r>
+        <w:t xml:space="preserve"> Menu </w:t>
       </w:r>
     </w:p>
     <w:p>
@@ -310,11 +1011,77 @@
         <w:spacing w:line="256" w:lineRule="auto"/>
         <w:jc w:val="both"/>
       </w:pPr>
-      <w:r>
-        <w:t>Buat 3 Object Mahasiswa dengan state yang tertera dibawah</w:t>
-      </w:r>
-      <w:r>
-        <w:t xml:space="preserve"> dan masukan ke dalam Array List</w:t>
+      <w:proofErr w:type="spellStart"/>
+      <w:r>
+        <w:t>Buat</w:t>
+      </w:r>
+      <w:proofErr w:type="spellEnd"/>
+      <w:r>
+        <w:t xml:space="preserve"> 3 Object </w:t>
+      </w:r>
+      <w:proofErr w:type="spellStart"/>
+      <w:r>
+        <w:t>Mahasiswa</w:t>
+      </w:r>
+      <w:proofErr w:type="spellEnd"/>
+      <w:r>
+        <w:t xml:space="preserve"> </w:t>
+      </w:r>
+      <w:proofErr w:type="spellStart"/>
+      <w:r>
+        <w:t>dengan</w:t>
+      </w:r>
+      <w:proofErr w:type="spellEnd"/>
+      <w:r>
+        <w:t xml:space="preserve"> state yang </w:t>
+      </w:r>
+      <w:proofErr w:type="spellStart"/>
+      <w:r>
+        <w:t>tertera</w:t>
+      </w:r>
+      <w:proofErr w:type="spellEnd"/>
+      <w:r>
+        <w:t xml:space="preserve"> </w:t>
+      </w:r>
+      <w:proofErr w:type="spellStart"/>
+      <w:r>
+        <w:t>dibawah</w:t>
+      </w:r>
+      <w:proofErr w:type="spellEnd"/>
+      <w:r>
+        <w:t xml:space="preserve"> </w:t>
+      </w:r>
+      <w:proofErr w:type="spellStart"/>
+      <w:r>
+        <w:t>dan</w:t>
+      </w:r>
+      <w:proofErr w:type="spellEnd"/>
+      <w:r>
+        <w:t xml:space="preserve"> </w:t>
+      </w:r>
+      <w:proofErr w:type="spellStart"/>
+      <w:r>
+        <w:t>masukan</w:t>
+      </w:r>
+      <w:proofErr w:type="spellEnd"/>
+      <w:r>
+        <w:t xml:space="preserve"> </w:t>
+      </w:r>
+      <w:proofErr w:type="spellStart"/>
+      <w:r>
+        <w:t>ke</w:t>
+      </w:r>
+      <w:proofErr w:type="spellEnd"/>
+      <w:r>
+        <w:t xml:space="preserve"> </w:t>
+      </w:r>
+      <w:proofErr w:type="spellStart"/>
+      <w:r>
+        <w:t>dalam</w:t>
+      </w:r>
+      <w:proofErr w:type="spellEnd"/>
+      <w:r>
+        <w:t xml:space="preserve"> Array List</w:t>
       </w:r>
     </w:p>
     <w:p>
@@ -330,11 +1097,14 @@
       <w:r>
         <w:t>Edit D</w:t>
       </w:r>
-      <w:bookmarkStart w:id="0" w:name="_GoBack"/>
-      <w:bookmarkEnd w:id="0"/>
-      <w:r>
-        <w:t>ata Mahasiswa</w:t>
-      </w:r>
+      <w:r>
+        <w:t xml:space="preserve">ata </w:t>
+      </w:r>
+      <w:proofErr w:type="spellStart"/>
+      <w:r>
+        <w:t>Mahasiswa</w:t>
+      </w:r>
+      <w:proofErr w:type="spellEnd"/>
     </w:p>
     <w:p>
       <w:pPr>
@@ -347,8 +1117,13 @@
         <w:jc w:val="both"/>
       </w:pPr>
       <w:r>
-        <w:t>Delete Data Mahasiswa</w:t>
-      </w:r>
+        <w:t xml:space="preserve">Delete Data </w:t>
+      </w:r>
+      <w:proofErr w:type="spellStart"/>
+      <w:r>
+        <w:t>Mahasiswa</w:t>
+      </w:r>
+      <w:proofErr w:type="spellEnd"/>
     </w:p>
     <w:p>
       <w:pPr>
@@ -360,8 +1135,21 @@
         <w:spacing w:line="256" w:lineRule="auto"/>
         <w:jc w:val="both"/>
       </w:pPr>
-      <w:r>
-        <w:t xml:space="preserve">Tampilkan di layar </w:t>
+      <w:proofErr w:type="spellStart"/>
+      <w:r>
+        <w:t>Tampilkan</w:t>
+      </w:r>
+      <w:proofErr w:type="spellEnd"/>
+      <w:r>
+        <w:t xml:space="preserve"> di </w:t>
+      </w:r>
+      <w:proofErr w:type="spellStart"/>
+      <w:r>
+        <w:t>layar</w:t>
+      </w:r>
+      <w:proofErr w:type="spellEnd"/>
+      <w:r>
+        <w:t xml:space="preserve"> </w:t>
       </w:r>
     </w:p>
     <w:p>
@@ -374,8 +1162,21 @@
         <w:spacing w:line="256" w:lineRule="auto"/>
         <w:jc w:val="both"/>
       </w:pPr>
-      <w:r>
-        <w:t>Tulis ke file</w:t>
+      <w:proofErr w:type="spellStart"/>
+      <w:r>
+        <w:t>Tulis</w:t>
+      </w:r>
+      <w:proofErr w:type="spellEnd"/>
+      <w:r>
+        <w:t xml:space="preserve"> </w:t>
+      </w:r>
+      <w:proofErr w:type="spellStart"/>
+      <w:r>
+        <w:t>ke</w:t>
+      </w:r>
+      <w:proofErr w:type="spellEnd"/>
+      <w:r>
+        <w:t xml:space="preserve"> file</w:t>
       </w:r>
     </w:p>
     <w:p>
@@ -400,7 +1201,6 @@
       <w:r>
         <w:rPr>
           <w:noProof/>
-          <w:lang w:val="en-ID" w:eastAsia="en-ID"/>
         </w:rPr>
         <w:drawing>
           <wp:inline distT="0" distB="0" distL="0" distR="0" wp14:anchorId="65BCE020" wp14:editId="47463B98">
@@ -439,7 +1239,2649 @@
         </w:drawing>
       </w:r>
     </w:p>
-    <w:p/>
+    <w:p>
+      <w:pPr>
+        <w:pStyle w:val="ListParagraph"/>
+        <w:numPr>
+          <w:ilvl w:val="0"/>
+          <w:numId w:val="7"/>
+        </w:numPr>
+      </w:pPr>
+      <w:proofErr w:type="spellStart"/>
+      <w:r>
+        <w:lastRenderedPageBreak/>
+        <w:t>Objek</w:t>
+      </w:r>
+      <w:proofErr w:type="spellEnd"/>
+      <w:r>
+        <w:t xml:space="preserve"> </w:t>
+      </w:r>
+      <w:proofErr w:type="spellStart"/>
+      <w:r>
+        <w:t>adalah</w:t>
+      </w:r>
+      <w:proofErr w:type="spellEnd"/>
+      <w:r>
+        <w:t xml:space="preserve"> </w:t>
+      </w:r>
+      <w:proofErr w:type="spellStart"/>
+      <w:r>
+        <w:t>sebuah</w:t>
+      </w:r>
+      <w:proofErr w:type="spellEnd"/>
+      <w:r>
+        <w:t xml:space="preserve"> </w:t>
+      </w:r>
+      <w:proofErr w:type="spellStart"/>
+      <w:r>
+        <w:t>benda</w:t>
+      </w:r>
+      <w:proofErr w:type="spellEnd"/>
+      <w:r>
+        <w:t xml:space="preserve"> </w:t>
+      </w:r>
+      <w:proofErr w:type="spellStart"/>
+      <w:r>
+        <w:t>nyata</w:t>
+      </w:r>
+      <w:proofErr w:type="spellEnd"/>
+      <w:r>
+        <w:t xml:space="preserve"> yang </w:t>
+      </w:r>
+      <w:proofErr w:type="spellStart"/>
+      <w:r>
+        <w:t>dibuat</w:t>
+      </w:r>
+      <w:proofErr w:type="spellEnd"/>
+      <w:r>
+        <w:t xml:space="preserve"> </w:t>
+      </w:r>
+      <w:proofErr w:type="spellStart"/>
+      <w:r>
+        <w:t>berdasarkan</w:t>
+      </w:r>
+      <w:proofErr w:type="spellEnd"/>
+      <w:r>
+        <w:t xml:space="preserve"> </w:t>
+      </w:r>
+      <w:proofErr w:type="spellStart"/>
+      <w:r>
+        <w:t>kerangka-kerangka</w:t>
+      </w:r>
+      <w:proofErr w:type="spellEnd"/>
+      <w:r>
+        <w:t xml:space="preserve"> </w:t>
+      </w:r>
+      <w:proofErr w:type="spellStart"/>
+      <w:r>
+        <w:t>pada</w:t>
+      </w:r>
+      <w:proofErr w:type="spellEnd"/>
+      <w:r>
+        <w:t xml:space="preserve"> </w:t>
+      </w:r>
+      <w:proofErr w:type="spellStart"/>
+      <w:r>
+        <w:t>suatu</w:t>
+      </w:r>
+      <w:proofErr w:type="spellEnd"/>
+      <w:r>
+        <w:t xml:space="preserve"> class </w:t>
+      </w:r>
+      <w:proofErr w:type="spellStart"/>
+      <w:r>
+        <w:t>bisa</w:t>
+      </w:r>
+      <w:proofErr w:type="spellEnd"/>
+      <w:r>
+        <w:t xml:space="preserve"> </w:t>
+      </w:r>
+      <w:proofErr w:type="spellStart"/>
+      <w:r>
+        <w:t>juga</w:t>
+      </w:r>
+      <w:proofErr w:type="spellEnd"/>
+      <w:r>
+        <w:t xml:space="preserve"> </w:t>
+      </w:r>
+      <w:proofErr w:type="spellStart"/>
+      <w:r>
+        <w:t>merupakan</w:t>
+      </w:r>
+      <w:proofErr w:type="spellEnd"/>
+      <w:r>
+        <w:t xml:space="preserve"> </w:t>
+      </w:r>
+      <w:proofErr w:type="spellStart"/>
+      <w:r>
+        <w:t>suatu</w:t>
+      </w:r>
+      <w:proofErr w:type="spellEnd"/>
+      <w:r>
+        <w:t xml:space="preserve"> </w:t>
+      </w:r>
+      <w:proofErr w:type="spellStart"/>
+      <w:r>
+        <w:t>representasi</w:t>
+      </w:r>
+      <w:proofErr w:type="spellEnd"/>
+      <w:r>
+        <w:t xml:space="preserve"> </w:t>
+      </w:r>
+      <w:proofErr w:type="spellStart"/>
+      <w:r>
+        <w:t>atau</w:t>
+      </w:r>
+      <w:proofErr w:type="spellEnd"/>
+      <w:r>
+        <w:t xml:space="preserve"> </w:t>
+      </w:r>
+      <w:proofErr w:type="spellStart"/>
+      <w:r>
+        <w:t>gambari</w:t>
+      </w:r>
+      <w:proofErr w:type="spellEnd"/>
+      <w:r>
+        <w:t xml:space="preserve"> </w:t>
+      </w:r>
+      <w:proofErr w:type="spellStart"/>
+      <w:r>
+        <w:t>dari</w:t>
+      </w:r>
+      <w:proofErr w:type="spellEnd"/>
+      <w:r>
+        <w:t xml:space="preserve"> </w:t>
+      </w:r>
+      <w:proofErr w:type="spellStart"/>
+      <w:r>
+        <w:t>kerangka-kerangka</w:t>
+      </w:r>
+      <w:proofErr w:type="spellEnd"/>
+      <w:r>
+        <w:t xml:space="preserve"> yang </w:t>
+      </w:r>
+      <w:proofErr w:type="spellStart"/>
+      <w:r>
+        <w:t>ada</w:t>
+      </w:r>
+      <w:proofErr w:type="spellEnd"/>
+      <w:r>
+        <w:t xml:space="preserve"> </w:t>
+      </w:r>
+      <w:proofErr w:type="spellStart"/>
+      <w:r>
+        <w:t>pada</w:t>
+      </w:r>
+      <w:proofErr w:type="spellEnd"/>
+      <w:r>
+        <w:t xml:space="preserve"> class.</w:t>
+      </w:r>
+    </w:p>
+    <w:p>
+      <w:pPr>
+        <w:pStyle w:val="ListParagraph"/>
+      </w:pPr>
+    </w:p>
+    <w:p>
+      <w:pPr>
+        <w:pStyle w:val="ListParagraph"/>
+      </w:pPr>
+      <w:r>
+        <w:t xml:space="preserve">Class </w:t>
+      </w:r>
+      <w:proofErr w:type="spellStart"/>
+      <w:r>
+        <w:t>adalah</w:t>
+      </w:r>
+      <w:proofErr w:type="spellEnd"/>
+      <w:r>
+        <w:t xml:space="preserve"> </w:t>
+      </w:r>
+      <w:proofErr w:type="spellStart"/>
+      <w:r>
+        <w:t>sebuah</w:t>
+      </w:r>
+      <w:proofErr w:type="spellEnd"/>
+      <w:r>
+        <w:t xml:space="preserve"> </w:t>
+      </w:r>
+      <w:proofErr w:type="spellStart"/>
+      <w:r>
+        <w:t>kerangka</w:t>
+      </w:r>
+      <w:proofErr w:type="spellEnd"/>
+      <w:r>
+        <w:t>/</w:t>
+      </w:r>
+      <w:proofErr w:type="spellStart"/>
+      <w:r>
+        <w:t>rancangan</w:t>
+      </w:r>
+      <w:proofErr w:type="spellEnd"/>
+      <w:r>
+        <w:t xml:space="preserve"> </w:t>
+      </w:r>
+      <w:proofErr w:type="spellStart"/>
+      <w:r>
+        <w:t>dari</w:t>
+      </w:r>
+      <w:proofErr w:type="spellEnd"/>
+      <w:r>
+        <w:t xml:space="preserve"> </w:t>
+      </w:r>
+      <w:proofErr w:type="spellStart"/>
+      <w:r>
+        <w:t>objek</w:t>
+      </w:r>
+      <w:proofErr w:type="spellEnd"/>
+      <w:r>
+        <w:t xml:space="preserve">, class </w:t>
+      </w:r>
+      <w:proofErr w:type="spellStart"/>
+      <w:r>
+        <w:t>berisi</w:t>
+      </w:r>
+      <w:proofErr w:type="spellEnd"/>
+      <w:r>
+        <w:t xml:space="preserve"> method-</w:t>
+      </w:r>
+      <w:proofErr w:type="gramStart"/>
+      <w:r>
+        <w:t xml:space="preserve">method  </w:t>
+      </w:r>
+      <w:proofErr w:type="spellStart"/>
+      <w:r>
+        <w:t>ataupun</w:t>
+      </w:r>
+      <w:proofErr w:type="spellEnd"/>
+      <w:proofErr w:type="gramEnd"/>
+      <w:r>
+        <w:t xml:space="preserve"> attribute </w:t>
+      </w:r>
+      <w:proofErr w:type="spellStart"/>
+      <w:r>
+        <w:t>dari</w:t>
+      </w:r>
+      <w:proofErr w:type="spellEnd"/>
+      <w:r>
+        <w:t xml:space="preserve"> </w:t>
+      </w:r>
+      <w:proofErr w:type="spellStart"/>
+      <w:r>
+        <w:t>sebuah</w:t>
+      </w:r>
+      <w:proofErr w:type="spellEnd"/>
+      <w:r>
+        <w:t xml:space="preserve"> </w:t>
+      </w:r>
+      <w:proofErr w:type="spellStart"/>
+      <w:r>
+        <w:t>objek</w:t>
+      </w:r>
+      <w:proofErr w:type="spellEnd"/>
+      <w:r>
+        <w:t>.</w:t>
+      </w:r>
+    </w:p>
+    <w:p>
+      <w:pPr>
+        <w:pStyle w:val="ListParagraph"/>
+      </w:pPr>
+    </w:p>
+    <w:p>
+      <w:pPr>
+        <w:pStyle w:val="ListParagraph"/>
+      </w:pPr>
+      <w:proofErr w:type="spellStart"/>
+      <w:r>
+        <w:t>Contoh</w:t>
+      </w:r>
+      <w:proofErr w:type="spellEnd"/>
+      <w:r>
+        <w:t xml:space="preserve"> class </w:t>
+      </w:r>
+      <w:proofErr w:type="spellStart"/>
+      <w:r>
+        <w:t>adalah</w:t>
+      </w:r>
+      <w:proofErr w:type="spellEnd"/>
+      <w:r>
+        <w:t xml:space="preserve"> class </w:t>
+      </w:r>
+      <w:proofErr w:type="spellStart"/>
+      <w:r>
+        <w:t>buah-buahan</w:t>
+      </w:r>
+      <w:proofErr w:type="spellEnd"/>
+      <w:r>
+        <w:t xml:space="preserve"> </w:t>
+      </w:r>
+      <w:proofErr w:type="spellStart"/>
+      <w:r>
+        <w:t>dimana</w:t>
+      </w:r>
+      <w:proofErr w:type="spellEnd"/>
+      <w:r>
+        <w:t xml:space="preserve"> </w:t>
+      </w:r>
+      <w:proofErr w:type="spellStart"/>
+      <w:r>
+        <w:t>objeknya</w:t>
+      </w:r>
+      <w:proofErr w:type="spellEnd"/>
+      <w:r>
+        <w:t xml:space="preserve"> </w:t>
+      </w:r>
+      <w:proofErr w:type="spellStart"/>
+      <w:r>
+        <w:t>berisi</w:t>
+      </w:r>
+      <w:proofErr w:type="spellEnd"/>
+      <w:r>
+        <w:t xml:space="preserve"> manga, </w:t>
+      </w:r>
+      <w:proofErr w:type="spellStart"/>
+      <w:proofErr w:type="gramStart"/>
+      <w:r>
+        <w:t>apel</w:t>
+      </w:r>
+      <w:proofErr w:type="spellEnd"/>
+      <w:r>
+        <w:t xml:space="preserve"> ,</w:t>
+      </w:r>
+      <w:proofErr w:type="gramEnd"/>
+      <w:r>
+        <w:t xml:space="preserve"> </w:t>
+      </w:r>
+      <w:proofErr w:type="spellStart"/>
+      <w:r>
+        <w:t>dan</w:t>
+      </w:r>
+      <w:proofErr w:type="spellEnd"/>
+      <w:r>
+        <w:t xml:space="preserve"> lain-lain.</w:t>
+      </w:r>
+    </w:p>
+    <w:p>
+      <w:pPr>
+        <w:pStyle w:val="ListParagraph"/>
+      </w:pPr>
+    </w:p>
+    <w:p>
+      <w:pPr>
+        <w:pStyle w:val="ListParagraph"/>
+        <w:numPr>
+          <w:ilvl w:val="0"/>
+          <w:numId w:val="7"/>
+        </w:numPr>
+      </w:pPr>
+      <w:r>
+        <w:t xml:space="preserve"> –</w:t>
+      </w:r>
+    </w:p>
+    <w:p>
+      <w:pPr>
+        <w:pStyle w:val="ListParagraph"/>
+        <w:numPr>
+          <w:ilvl w:val="0"/>
+          <w:numId w:val="7"/>
+        </w:numPr>
+      </w:pPr>
+      <w:r>
+        <w:t xml:space="preserve">Program </w:t>
+      </w:r>
+      <w:proofErr w:type="spellStart"/>
+      <w:r>
+        <w:t>Bangun</w:t>
+      </w:r>
+      <w:proofErr w:type="spellEnd"/>
+      <w:r>
+        <w:t xml:space="preserve"> </w:t>
+      </w:r>
+      <w:proofErr w:type="spellStart"/>
+      <w:r>
+        <w:t>Ruang</w:t>
+      </w:r>
+      <w:proofErr w:type="spellEnd"/>
+    </w:p>
+    <w:p>
+      <w:pPr>
+        <w:pStyle w:val="ListParagraph"/>
+      </w:pPr>
+      <w:proofErr w:type="spellStart"/>
+      <w:r>
+        <w:t>Pada</w:t>
+      </w:r>
+      <w:proofErr w:type="spellEnd"/>
+      <w:r>
+        <w:t xml:space="preserve"> program </w:t>
+      </w:r>
+      <w:proofErr w:type="spellStart"/>
+      <w:r>
+        <w:t>ini</w:t>
+      </w:r>
+      <w:proofErr w:type="spellEnd"/>
+      <w:r>
+        <w:t xml:space="preserve"> </w:t>
+      </w:r>
+      <w:proofErr w:type="spellStart"/>
+      <w:r>
+        <w:t>saya</w:t>
+      </w:r>
+      <w:proofErr w:type="spellEnd"/>
+      <w:r>
+        <w:t xml:space="preserve"> </w:t>
+      </w:r>
+      <w:proofErr w:type="spellStart"/>
+      <w:r>
+        <w:t>membuat</w:t>
+      </w:r>
+      <w:proofErr w:type="spellEnd"/>
+      <w:r>
+        <w:t xml:space="preserve"> </w:t>
+      </w:r>
+      <w:proofErr w:type="spellStart"/>
+      <w:r>
+        <w:t>beberapa</w:t>
+      </w:r>
+      <w:proofErr w:type="spellEnd"/>
+      <w:r>
+        <w:t xml:space="preserve"> </w:t>
+      </w:r>
+      <w:proofErr w:type="spellStart"/>
+      <w:r>
+        <w:t>metod</w:t>
+      </w:r>
+      <w:proofErr w:type="spellEnd"/>
+      <w:r>
+        <w:t xml:space="preserve"> </w:t>
+      </w:r>
+      <w:proofErr w:type="spellStart"/>
+      <w:proofErr w:type="gramStart"/>
+      <w:r>
+        <w:t>yaitu</w:t>
+      </w:r>
+      <w:proofErr w:type="spellEnd"/>
+      <w:r>
+        <w:t xml:space="preserve"> :</w:t>
+      </w:r>
+      <w:proofErr w:type="gramEnd"/>
+    </w:p>
+    <w:p>
+      <w:pPr>
+        <w:pStyle w:val="ListParagraph"/>
+        <w:numPr>
+          <w:ilvl w:val="0"/>
+          <w:numId w:val="8"/>
+        </w:numPr>
+      </w:pPr>
+      <w:proofErr w:type="spellStart"/>
+      <w:r>
+        <w:t>Metod</w:t>
+      </w:r>
+      <w:proofErr w:type="spellEnd"/>
+      <w:r>
+        <w:t xml:space="preserve"> volume </w:t>
+      </w:r>
+      <w:proofErr w:type="spellStart"/>
+      <w:r>
+        <w:t>bangun</w:t>
+      </w:r>
+      <w:proofErr w:type="spellEnd"/>
+      <w:r>
+        <w:t xml:space="preserve"> </w:t>
+      </w:r>
+      <w:proofErr w:type="spellStart"/>
+      <w:r>
+        <w:t>untuk</w:t>
+      </w:r>
+      <w:proofErr w:type="spellEnd"/>
+      <w:r>
+        <w:t xml:space="preserve"> </w:t>
+      </w:r>
+      <w:proofErr w:type="spellStart"/>
+      <w:r>
+        <w:t>mencari</w:t>
+      </w:r>
+      <w:proofErr w:type="spellEnd"/>
+      <w:r>
+        <w:t xml:space="preserve"> </w:t>
+      </w:r>
+      <w:proofErr w:type="spellStart"/>
+      <w:r>
+        <w:t>nilai</w:t>
+      </w:r>
+      <w:proofErr w:type="spellEnd"/>
+      <w:r>
+        <w:t xml:space="preserve"> volume </w:t>
+      </w:r>
+      <w:proofErr w:type="spellStart"/>
+      <w:r>
+        <w:t>balok</w:t>
+      </w:r>
+      <w:proofErr w:type="spellEnd"/>
+      <w:r>
+        <w:t xml:space="preserve">. </w:t>
+      </w:r>
+      <w:proofErr w:type="spellStart"/>
+      <w:r>
+        <w:t>Metod</w:t>
+      </w:r>
+      <w:proofErr w:type="spellEnd"/>
+      <w:r>
+        <w:t xml:space="preserve"> </w:t>
+      </w:r>
+      <w:proofErr w:type="spellStart"/>
+      <w:r>
+        <w:t>ini</w:t>
+      </w:r>
+      <w:proofErr w:type="spellEnd"/>
+      <w:r>
+        <w:t xml:space="preserve"> </w:t>
+      </w:r>
+      <w:proofErr w:type="spellStart"/>
+      <w:r>
+        <w:t>bersifat</w:t>
+      </w:r>
+      <w:proofErr w:type="spellEnd"/>
+      <w:r>
+        <w:t xml:space="preserve"> </w:t>
+      </w:r>
+      <w:proofErr w:type="spellStart"/>
+      <w:r>
+        <w:t>int</w:t>
+      </w:r>
+      <w:proofErr w:type="spellEnd"/>
+      <w:r>
+        <w:t xml:space="preserve"> </w:t>
+      </w:r>
+      <w:proofErr w:type="spellStart"/>
+      <w:r>
+        <w:t>dimana</w:t>
+      </w:r>
+      <w:proofErr w:type="spellEnd"/>
+      <w:r>
+        <w:t xml:space="preserve"> </w:t>
+      </w:r>
+      <w:proofErr w:type="spellStart"/>
+      <w:r>
+        <w:t>terdapat</w:t>
+      </w:r>
+      <w:proofErr w:type="spellEnd"/>
+      <w:r>
+        <w:t xml:space="preserve"> </w:t>
+      </w:r>
+      <w:proofErr w:type="spellStart"/>
+      <w:r>
+        <w:t>beberapa</w:t>
+      </w:r>
+      <w:proofErr w:type="spellEnd"/>
+      <w:r>
+        <w:t xml:space="preserve"> variable </w:t>
+      </w:r>
+      <w:proofErr w:type="spellStart"/>
+      <w:r>
+        <w:t>antara</w:t>
+      </w:r>
+      <w:proofErr w:type="spellEnd"/>
+      <w:r>
+        <w:t xml:space="preserve"> lain </w:t>
+      </w:r>
+      <w:proofErr w:type="spellStart"/>
+      <w:r>
+        <w:t>int</w:t>
+      </w:r>
+      <w:proofErr w:type="spellEnd"/>
+      <w:r>
+        <w:t xml:space="preserve"> </w:t>
+      </w:r>
+      <w:proofErr w:type="spellStart"/>
+      <w:r>
+        <w:t>panjang</w:t>
+      </w:r>
+      <w:proofErr w:type="spellEnd"/>
+      <w:r>
+        <w:t xml:space="preserve">, </w:t>
+      </w:r>
+      <w:proofErr w:type="spellStart"/>
+      <w:r>
+        <w:t>int</w:t>
+      </w:r>
+      <w:proofErr w:type="spellEnd"/>
+      <w:r>
+        <w:t xml:space="preserve"> </w:t>
+      </w:r>
+      <w:proofErr w:type="spellStart"/>
+      <w:r>
+        <w:t>lebar</w:t>
+      </w:r>
+      <w:proofErr w:type="spellEnd"/>
+      <w:r>
+        <w:t xml:space="preserve"> </w:t>
+      </w:r>
+      <w:proofErr w:type="spellStart"/>
+      <w:r>
+        <w:t>dan</w:t>
+      </w:r>
+      <w:proofErr w:type="spellEnd"/>
+      <w:r>
+        <w:t xml:space="preserve"> </w:t>
+      </w:r>
+      <w:proofErr w:type="spellStart"/>
+      <w:r>
+        <w:t>int</w:t>
+      </w:r>
+      <w:proofErr w:type="spellEnd"/>
+      <w:r>
+        <w:t xml:space="preserve"> </w:t>
+      </w:r>
+      <w:proofErr w:type="spellStart"/>
+      <w:r>
+        <w:t>tinggi</w:t>
+      </w:r>
+      <w:proofErr w:type="spellEnd"/>
+      <w:r>
+        <w:t xml:space="preserve">. </w:t>
+      </w:r>
+      <w:proofErr w:type="spellStart"/>
+      <w:r>
+        <w:t>Didalam</w:t>
+      </w:r>
+      <w:proofErr w:type="spellEnd"/>
+      <w:r>
+        <w:t xml:space="preserve"> </w:t>
+      </w:r>
+      <w:proofErr w:type="spellStart"/>
+      <w:r>
+        <w:t>metod</w:t>
+      </w:r>
+      <w:proofErr w:type="spellEnd"/>
+      <w:r>
+        <w:t xml:space="preserve"> </w:t>
+      </w:r>
+      <w:proofErr w:type="spellStart"/>
+      <w:r>
+        <w:t>nya</w:t>
+      </w:r>
+      <w:proofErr w:type="spellEnd"/>
+      <w:r>
+        <w:t xml:space="preserve"> </w:t>
+      </w:r>
+      <w:proofErr w:type="spellStart"/>
+      <w:r>
+        <w:t>ada</w:t>
+      </w:r>
+      <w:proofErr w:type="spellEnd"/>
+      <w:r>
+        <w:t xml:space="preserve"> </w:t>
+      </w:r>
+      <w:proofErr w:type="spellStart"/>
+      <w:r>
+        <w:t>fungsi</w:t>
+      </w:r>
+      <w:proofErr w:type="spellEnd"/>
+      <w:r>
+        <w:t xml:space="preserve"> </w:t>
+      </w:r>
+      <w:proofErr w:type="spellStart"/>
+      <w:r>
+        <w:t>untuk</w:t>
+      </w:r>
+      <w:proofErr w:type="spellEnd"/>
+      <w:r>
+        <w:t xml:space="preserve"> </w:t>
+      </w:r>
+      <w:proofErr w:type="spellStart"/>
+      <w:r>
+        <w:t>mencari</w:t>
+      </w:r>
+      <w:proofErr w:type="spellEnd"/>
+      <w:r>
+        <w:t xml:space="preserve"> volume </w:t>
+      </w:r>
+      <w:proofErr w:type="spellStart"/>
+      <w:r>
+        <w:t>dari</w:t>
+      </w:r>
+      <w:proofErr w:type="spellEnd"/>
+      <w:r>
+        <w:t xml:space="preserve"> </w:t>
+      </w:r>
+      <w:proofErr w:type="spellStart"/>
+      <w:r>
+        <w:t>balok</w:t>
+      </w:r>
+      <w:proofErr w:type="spellEnd"/>
+      <w:r>
+        <w:t xml:space="preserve"> </w:t>
+      </w:r>
+      <w:proofErr w:type="spellStart"/>
+      <w:r>
+        <w:t>dengan</w:t>
+      </w:r>
+      <w:proofErr w:type="spellEnd"/>
+      <w:r>
+        <w:t xml:space="preserve"> </w:t>
+      </w:r>
+      <w:proofErr w:type="spellStart"/>
+      <w:r>
+        <w:t>rumus</w:t>
+      </w:r>
+      <w:proofErr w:type="spellEnd"/>
+      <w:r>
+        <w:t xml:space="preserve"> </w:t>
+      </w:r>
+      <w:proofErr w:type="spellStart"/>
+      <w:r>
+        <w:t>panjang</w:t>
+      </w:r>
+      <w:proofErr w:type="spellEnd"/>
+      <w:r>
+        <w:t>*</w:t>
+      </w:r>
+      <w:proofErr w:type="spellStart"/>
+      <w:r>
+        <w:t>lebar</w:t>
+      </w:r>
+      <w:proofErr w:type="spellEnd"/>
+      <w:r>
+        <w:t>*</w:t>
+      </w:r>
+      <w:proofErr w:type="spellStart"/>
+      <w:r>
+        <w:t>tinggi</w:t>
+      </w:r>
+      <w:proofErr w:type="spellEnd"/>
+      <w:r>
+        <w:t xml:space="preserve"> yang </w:t>
+      </w:r>
+      <w:proofErr w:type="spellStart"/>
+      <w:r>
+        <w:t>kemudian</w:t>
+      </w:r>
+      <w:proofErr w:type="spellEnd"/>
+      <w:r>
+        <w:t xml:space="preserve"> </w:t>
+      </w:r>
+      <w:proofErr w:type="spellStart"/>
+      <w:r>
+        <w:t>nilainya</w:t>
+      </w:r>
+      <w:proofErr w:type="spellEnd"/>
+      <w:r>
+        <w:t xml:space="preserve"> </w:t>
+      </w:r>
+      <w:proofErr w:type="spellStart"/>
+      <w:r>
+        <w:t>dikembalikan</w:t>
+      </w:r>
+      <w:proofErr w:type="spellEnd"/>
+      <w:r>
+        <w:t xml:space="preserve"> </w:t>
+      </w:r>
+      <w:proofErr w:type="spellStart"/>
+      <w:r>
+        <w:t>ke</w:t>
+      </w:r>
+      <w:proofErr w:type="spellEnd"/>
+      <w:r>
+        <w:t xml:space="preserve"> </w:t>
+      </w:r>
+      <w:proofErr w:type="spellStart"/>
+      <w:r>
+        <w:t>volumeBangun</w:t>
+      </w:r>
+      <w:proofErr w:type="spellEnd"/>
+      <w:r>
+        <w:t>.</w:t>
+      </w:r>
+    </w:p>
+    <w:p>
+      <w:pPr>
+        <w:pStyle w:val="ListParagraph"/>
+        <w:numPr>
+          <w:ilvl w:val="0"/>
+          <w:numId w:val="8"/>
+        </w:numPr>
+      </w:pPr>
+      <w:proofErr w:type="spellStart"/>
+      <w:r>
+        <w:t>Metod</w:t>
+      </w:r>
+      <w:proofErr w:type="spellEnd"/>
+      <w:r>
+        <w:t xml:space="preserve"> volume </w:t>
+      </w:r>
+      <w:proofErr w:type="spellStart"/>
+      <w:r>
+        <w:t>bangun</w:t>
+      </w:r>
+      <w:proofErr w:type="spellEnd"/>
+      <w:r>
+        <w:t xml:space="preserve"> </w:t>
+      </w:r>
+      <w:proofErr w:type="spellStart"/>
+      <w:r>
+        <w:t>untuk</w:t>
+      </w:r>
+      <w:proofErr w:type="spellEnd"/>
+      <w:r>
+        <w:t xml:space="preserve"> </w:t>
+      </w:r>
+      <w:proofErr w:type="spellStart"/>
+      <w:r>
+        <w:t>mencari</w:t>
+      </w:r>
+      <w:proofErr w:type="spellEnd"/>
+      <w:r>
+        <w:t xml:space="preserve"> volume bola. </w:t>
+      </w:r>
+      <w:proofErr w:type="spellStart"/>
+      <w:r>
+        <w:t>Metod</w:t>
+      </w:r>
+      <w:proofErr w:type="spellEnd"/>
+      <w:r>
+        <w:t xml:space="preserve"> </w:t>
+      </w:r>
+      <w:proofErr w:type="spellStart"/>
+      <w:r>
+        <w:t>ini</w:t>
+      </w:r>
+      <w:proofErr w:type="spellEnd"/>
+      <w:r>
+        <w:t xml:space="preserve"> </w:t>
+      </w:r>
+      <w:proofErr w:type="spellStart"/>
+      <w:r>
+        <w:t>bersifat</w:t>
+      </w:r>
+      <w:proofErr w:type="spellEnd"/>
+      <w:r>
+        <w:t xml:space="preserve"> double </w:t>
+      </w:r>
+      <w:proofErr w:type="spellStart"/>
+      <w:r>
+        <w:t>dimana</w:t>
+      </w:r>
+      <w:proofErr w:type="spellEnd"/>
+      <w:r>
+        <w:t xml:space="preserve"> </w:t>
+      </w:r>
+      <w:proofErr w:type="spellStart"/>
+      <w:r>
+        <w:t>memiliki</w:t>
+      </w:r>
+      <w:proofErr w:type="spellEnd"/>
+      <w:r>
+        <w:t xml:space="preserve"> variable n1 </w:t>
+      </w:r>
+      <w:proofErr w:type="spellStart"/>
+      <w:r>
+        <w:t>dan</w:t>
+      </w:r>
+      <w:proofErr w:type="spellEnd"/>
+      <w:r>
+        <w:t xml:space="preserve"> </w:t>
+      </w:r>
+      <w:proofErr w:type="spellStart"/>
+      <w:r>
+        <w:t>dengan</w:t>
+      </w:r>
+      <w:proofErr w:type="spellEnd"/>
+      <w:r>
+        <w:t xml:space="preserve"> </w:t>
+      </w:r>
+      <w:proofErr w:type="spellStart"/>
+      <w:r>
+        <w:t>rumus</w:t>
+      </w:r>
+      <w:proofErr w:type="spellEnd"/>
+      <w:r>
+        <w:t xml:space="preserve"> (4/3) * (3.14(</w:t>
+      </w:r>
+      <w:r>
+        <w:t>n1*n1*n1)</w:t>
+      </w:r>
+      <w:proofErr w:type="gramStart"/>
+      <w:r>
+        <w:t>) .</w:t>
+      </w:r>
+      <w:proofErr w:type="gramEnd"/>
+      <w:r>
+        <w:t xml:space="preserve"> yang </w:t>
+      </w:r>
+      <w:proofErr w:type="spellStart"/>
+      <w:r>
+        <w:t>kemudian</w:t>
+      </w:r>
+      <w:proofErr w:type="spellEnd"/>
+      <w:r>
+        <w:t xml:space="preserve"> </w:t>
+      </w:r>
+      <w:proofErr w:type="spellStart"/>
+      <w:r>
+        <w:t>nilainya</w:t>
+      </w:r>
+      <w:proofErr w:type="spellEnd"/>
+      <w:r>
+        <w:t xml:space="preserve"> </w:t>
+      </w:r>
+      <w:proofErr w:type="spellStart"/>
+      <w:r>
+        <w:t>dikembalikan</w:t>
+      </w:r>
+      <w:proofErr w:type="spellEnd"/>
+      <w:r>
+        <w:t xml:space="preserve"> </w:t>
+      </w:r>
+      <w:proofErr w:type="spellStart"/>
+      <w:r>
+        <w:t>lagi</w:t>
+      </w:r>
+      <w:proofErr w:type="spellEnd"/>
+      <w:r>
+        <w:t xml:space="preserve"> </w:t>
+      </w:r>
+      <w:proofErr w:type="spellStart"/>
+      <w:r>
+        <w:t>kemetod</w:t>
+      </w:r>
+      <w:proofErr w:type="spellEnd"/>
+      <w:r>
+        <w:t xml:space="preserve"> volume </w:t>
+      </w:r>
+      <w:proofErr w:type="spellStart"/>
+      <w:r>
+        <w:t>bangun</w:t>
+      </w:r>
+      <w:proofErr w:type="spellEnd"/>
+    </w:p>
+    <w:p>
+      <w:pPr>
+        <w:pStyle w:val="ListParagraph"/>
+        <w:numPr>
+          <w:ilvl w:val="0"/>
+          <w:numId w:val="8"/>
+        </w:numPr>
+      </w:pPr>
+      <w:proofErr w:type="spellStart"/>
+      <w:r>
+        <w:t>Metod</w:t>
+      </w:r>
+      <w:proofErr w:type="spellEnd"/>
+      <w:r>
+        <w:t xml:space="preserve"> yang </w:t>
+      </w:r>
+      <w:proofErr w:type="spellStart"/>
+      <w:r>
+        <w:t>ketiga</w:t>
+      </w:r>
+      <w:proofErr w:type="spellEnd"/>
+      <w:r>
+        <w:t xml:space="preserve"> </w:t>
+      </w:r>
+      <w:proofErr w:type="spellStart"/>
+      <w:r>
+        <w:t>yaitu</w:t>
+      </w:r>
+      <w:proofErr w:type="spellEnd"/>
+      <w:r>
+        <w:t xml:space="preserve"> </w:t>
+      </w:r>
+      <w:proofErr w:type="spellStart"/>
+      <w:r>
+        <w:t>metod</w:t>
+      </w:r>
+      <w:proofErr w:type="spellEnd"/>
+      <w:r>
+        <w:t xml:space="preserve"> volume </w:t>
+      </w:r>
+      <w:proofErr w:type="spellStart"/>
+      <w:r>
+        <w:t>bangun</w:t>
+      </w:r>
+      <w:proofErr w:type="spellEnd"/>
+      <w:r>
+        <w:t xml:space="preserve"> </w:t>
+      </w:r>
+      <w:proofErr w:type="spellStart"/>
+      <w:r>
+        <w:t>untuk</w:t>
+      </w:r>
+      <w:proofErr w:type="spellEnd"/>
+      <w:r>
+        <w:t xml:space="preserve"> </w:t>
+      </w:r>
+      <w:proofErr w:type="spellStart"/>
+      <w:r>
+        <w:t>mencari</w:t>
+      </w:r>
+      <w:proofErr w:type="spellEnd"/>
+      <w:r>
+        <w:t xml:space="preserve"> volume </w:t>
+      </w:r>
+      <w:proofErr w:type="spellStart"/>
+      <w:r>
+        <w:t>kubus</w:t>
+      </w:r>
+      <w:proofErr w:type="spellEnd"/>
+      <w:r>
+        <w:t xml:space="preserve">. </w:t>
+      </w:r>
+      <w:proofErr w:type="spellStart"/>
+      <w:r>
+        <w:t>Mentod</w:t>
+      </w:r>
+      <w:proofErr w:type="spellEnd"/>
+      <w:r>
+        <w:t xml:space="preserve"> </w:t>
+      </w:r>
+      <w:proofErr w:type="spellStart"/>
+      <w:r>
+        <w:t>ini</w:t>
+      </w:r>
+      <w:proofErr w:type="spellEnd"/>
+      <w:r>
+        <w:t xml:space="preserve"> </w:t>
+      </w:r>
+      <w:proofErr w:type="spellStart"/>
+      <w:r>
+        <w:t>bersifat</w:t>
+      </w:r>
+      <w:proofErr w:type="spellEnd"/>
+      <w:r>
+        <w:t xml:space="preserve"> </w:t>
+      </w:r>
+      <w:proofErr w:type="spellStart"/>
+      <w:r>
+        <w:t>int</w:t>
+      </w:r>
+      <w:proofErr w:type="spellEnd"/>
+      <w:r>
+        <w:t xml:space="preserve"> </w:t>
+      </w:r>
+      <w:proofErr w:type="spellStart"/>
+      <w:r>
+        <w:t>dengan</w:t>
+      </w:r>
+      <w:proofErr w:type="spellEnd"/>
+      <w:r>
+        <w:t xml:space="preserve"> variable n</w:t>
+      </w:r>
+      <w:proofErr w:type="gramStart"/>
+      <w:r>
+        <w:t>1 .</w:t>
+      </w:r>
+      <w:proofErr w:type="gramEnd"/>
+      <w:r>
+        <w:t xml:space="preserve"> </w:t>
+      </w:r>
+      <w:proofErr w:type="spellStart"/>
+      <w:r>
+        <w:t>didalam</w:t>
+      </w:r>
+      <w:proofErr w:type="spellEnd"/>
+      <w:r>
+        <w:t xml:space="preserve"> </w:t>
+      </w:r>
+      <w:proofErr w:type="spellStart"/>
+      <w:r>
+        <w:t>nya</w:t>
+      </w:r>
+      <w:proofErr w:type="spellEnd"/>
+      <w:r>
+        <w:t xml:space="preserve"> </w:t>
+      </w:r>
+      <w:proofErr w:type="spellStart"/>
+      <w:proofErr w:type="gramStart"/>
+      <w:r>
+        <w:t>terdapat</w:t>
+      </w:r>
+      <w:proofErr w:type="spellEnd"/>
+      <w:r>
+        <w:t xml:space="preserve">  </w:t>
+      </w:r>
+      <w:proofErr w:type="spellStart"/>
+      <w:r>
+        <w:t>rumus</w:t>
+      </w:r>
+      <w:proofErr w:type="spellEnd"/>
+      <w:proofErr w:type="gramEnd"/>
+      <w:r>
+        <w:t xml:space="preserve"> n1*n1*n1 </w:t>
+      </w:r>
+      <w:proofErr w:type="spellStart"/>
+      <w:r>
+        <w:t>dimana</w:t>
+      </w:r>
+      <w:proofErr w:type="spellEnd"/>
+      <w:r>
+        <w:t xml:space="preserve"> </w:t>
+      </w:r>
+      <w:proofErr w:type="spellStart"/>
+      <w:r>
+        <w:t>digunakan</w:t>
+      </w:r>
+      <w:proofErr w:type="spellEnd"/>
+      <w:r>
+        <w:t xml:space="preserve"> </w:t>
+      </w:r>
+      <w:proofErr w:type="spellStart"/>
+      <w:r>
+        <w:t>untuk</w:t>
+      </w:r>
+      <w:proofErr w:type="spellEnd"/>
+      <w:r>
+        <w:t xml:space="preserve"> </w:t>
+      </w:r>
+      <w:proofErr w:type="spellStart"/>
+      <w:r>
+        <w:t>mencari</w:t>
+      </w:r>
+      <w:proofErr w:type="spellEnd"/>
+      <w:r>
+        <w:t xml:space="preserve"> volume </w:t>
+      </w:r>
+      <w:proofErr w:type="spellStart"/>
+      <w:r>
+        <w:t>kubus</w:t>
+      </w:r>
+      <w:proofErr w:type="spellEnd"/>
+      <w:r>
+        <w:t>.</w:t>
+      </w:r>
+    </w:p>
+    <w:p>
+      <w:pPr>
+        <w:ind w:left="720"/>
+      </w:pPr>
+      <w:proofErr w:type="spellStart"/>
+      <w:r>
+        <w:t>Pada</w:t>
+      </w:r>
+      <w:proofErr w:type="spellEnd"/>
+      <w:r>
+        <w:t xml:space="preserve"> program </w:t>
+      </w:r>
+      <w:proofErr w:type="spellStart"/>
+      <w:r>
+        <w:t>mainnya</w:t>
+      </w:r>
+      <w:proofErr w:type="spellEnd"/>
+      <w:r>
+        <w:t xml:space="preserve"> </w:t>
+      </w:r>
+      <w:proofErr w:type="spellStart"/>
+      <w:r>
+        <w:t>saya</w:t>
+      </w:r>
+      <w:proofErr w:type="spellEnd"/>
+      <w:r>
+        <w:t xml:space="preserve"> </w:t>
+      </w:r>
+      <w:proofErr w:type="spellStart"/>
+      <w:r>
+        <w:t>mendeklarasikan</w:t>
+      </w:r>
+      <w:proofErr w:type="spellEnd"/>
+      <w:r>
+        <w:t xml:space="preserve"> variable-</w:t>
+      </w:r>
+      <w:proofErr w:type="spellStart"/>
+      <w:r>
+        <w:t>variabel</w:t>
+      </w:r>
+      <w:proofErr w:type="spellEnd"/>
+      <w:r>
+        <w:t xml:space="preserve"> </w:t>
+      </w:r>
+      <w:proofErr w:type="spellStart"/>
+      <w:r>
+        <w:t>antara</w:t>
+      </w:r>
+      <w:proofErr w:type="spellEnd"/>
+      <w:r>
+        <w:t xml:space="preserve"> </w:t>
+      </w:r>
+      <w:proofErr w:type="gramStart"/>
+      <w:r>
+        <w:t>lain :</w:t>
+      </w:r>
+      <w:proofErr w:type="gramEnd"/>
+    </w:p>
+    <w:p>
+      <w:pPr>
+        <w:pStyle w:val="ListParagraph"/>
+      </w:pPr>
+      <w:r>
+        <w:tab/>
+      </w:r>
+      <w:proofErr w:type="spellStart"/>
+      <w:r>
+        <w:t>Int</w:t>
+      </w:r>
+      <w:proofErr w:type="spellEnd"/>
+      <w:r>
+        <w:t xml:space="preserve"> x // </w:t>
+      </w:r>
+      <w:proofErr w:type="spellStart"/>
+      <w:r>
+        <w:t>digunakan</w:t>
+      </w:r>
+      <w:proofErr w:type="spellEnd"/>
+      <w:r>
+        <w:t xml:space="preserve"> </w:t>
+      </w:r>
+      <w:proofErr w:type="spellStart"/>
+      <w:r>
+        <w:t>untuk</w:t>
+      </w:r>
+      <w:proofErr w:type="spellEnd"/>
+      <w:r>
+        <w:t xml:space="preserve"> </w:t>
+      </w:r>
+      <w:proofErr w:type="spellStart"/>
+      <w:r>
+        <w:t>mengambil</w:t>
+      </w:r>
+      <w:proofErr w:type="spellEnd"/>
+      <w:r>
+        <w:t xml:space="preserve"> </w:t>
+      </w:r>
+      <w:proofErr w:type="spellStart"/>
+      <w:r>
+        <w:t>nilai</w:t>
+      </w:r>
+      <w:proofErr w:type="spellEnd"/>
+      <w:r>
+        <w:t xml:space="preserve"> switch</w:t>
+      </w:r>
+    </w:p>
+    <w:p>
+      <w:pPr>
+        <w:pStyle w:val="ListParagraph"/>
+      </w:pPr>
+      <w:r>
+        <w:tab/>
+      </w:r>
+      <w:proofErr w:type="spellStart"/>
+      <w:r>
+        <w:t>Int</w:t>
+      </w:r>
+      <w:proofErr w:type="spellEnd"/>
+      <w:r>
+        <w:t xml:space="preserve"> </w:t>
+      </w:r>
+      <w:proofErr w:type="spellStart"/>
+      <w:proofErr w:type="gramStart"/>
+      <w:r>
+        <w:t>panjang</w:t>
+      </w:r>
+      <w:proofErr w:type="spellEnd"/>
+      <w:r>
+        <w:t xml:space="preserve"> ,</w:t>
+      </w:r>
+      <w:proofErr w:type="gramEnd"/>
+      <w:r>
+        <w:t xml:space="preserve"> </w:t>
+      </w:r>
+      <w:proofErr w:type="spellStart"/>
+      <w:r>
+        <w:t>lebar</w:t>
+      </w:r>
+      <w:proofErr w:type="spellEnd"/>
+      <w:r>
+        <w:t xml:space="preserve"> . </w:t>
+      </w:r>
+      <w:proofErr w:type="spellStart"/>
+      <w:r>
+        <w:t>tinggi</w:t>
+      </w:r>
+      <w:proofErr w:type="spellEnd"/>
+      <w:r>
+        <w:t xml:space="preserve"> // </w:t>
+      </w:r>
+      <w:proofErr w:type="spellStart"/>
+      <w:r>
+        <w:t>untuk</w:t>
+      </w:r>
+      <w:proofErr w:type="spellEnd"/>
+      <w:r>
+        <w:t xml:space="preserve"> </w:t>
+      </w:r>
+      <w:proofErr w:type="spellStart"/>
+      <w:r>
+        <w:t>melakukan</w:t>
+      </w:r>
+      <w:proofErr w:type="spellEnd"/>
+      <w:r>
+        <w:t xml:space="preserve"> </w:t>
+      </w:r>
+      <w:proofErr w:type="spellStart"/>
+      <w:r>
+        <w:t>perhitungan</w:t>
+      </w:r>
+      <w:proofErr w:type="spellEnd"/>
+      <w:r>
+        <w:t xml:space="preserve"> volume </w:t>
+      </w:r>
+      <w:proofErr w:type="spellStart"/>
+      <w:r>
+        <w:t>balok</w:t>
+      </w:r>
+      <w:proofErr w:type="spellEnd"/>
+    </w:p>
+    <w:p>
+      <w:pPr>
+        <w:pStyle w:val="ListParagraph"/>
+      </w:pPr>
+      <w:r>
+        <w:tab/>
+      </w:r>
+      <w:proofErr w:type="spellStart"/>
+      <w:r>
+        <w:t>Int</w:t>
+      </w:r>
+      <w:proofErr w:type="spellEnd"/>
+      <w:r>
+        <w:t xml:space="preserve"> </w:t>
+      </w:r>
+      <w:proofErr w:type="spellStart"/>
+      <w:r>
+        <w:t>sisi</w:t>
+      </w:r>
+      <w:proofErr w:type="spellEnd"/>
+      <w:r>
+        <w:t xml:space="preserve"> // </w:t>
+      </w:r>
+      <w:proofErr w:type="spellStart"/>
+      <w:r>
+        <w:t>digunakan</w:t>
+      </w:r>
+      <w:proofErr w:type="spellEnd"/>
+      <w:r>
+        <w:t xml:space="preserve"> </w:t>
+      </w:r>
+      <w:proofErr w:type="spellStart"/>
+      <w:r>
+        <w:t>untuk</w:t>
+      </w:r>
+      <w:proofErr w:type="spellEnd"/>
+      <w:r>
+        <w:t xml:space="preserve"> </w:t>
+      </w:r>
+      <w:proofErr w:type="spellStart"/>
+      <w:r>
+        <w:t>mencari</w:t>
+      </w:r>
+      <w:proofErr w:type="spellEnd"/>
+      <w:r>
+        <w:t xml:space="preserve"> volume </w:t>
+      </w:r>
+      <w:proofErr w:type="spellStart"/>
+      <w:r>
+        <w:t>kubus</w:t>
+      </w:r>
+      <w:proofErr w:type="spellEnd"/>
+      <w:r>
+        <w:t xml:space="preserve"> </w:t>
+      </w:r>
+    </w:p>
+    <w:p>
+      <w:pPr>
+        <w:pStyle w:val="ListParagraph"/>
+      </w:pPr>
+      <w:r>
+        <w:tab/>
+        <w:t xml:space="preserve">Double a // </w:t>
+      </w:r>
+      <w:proofErr w:type="spellStart"/>
+      <w:r>
+        <w:t>digunakan</w:t>
+      </w:r>
+      <w:proofErr w:type="spellEnd"/>
+      <w:r>
+        <w:t xml:space="preserve"> </w:t>
+      </w:r>
+      <w:proofErr w:type="spellStart"/>
+      <w:r>
+        <w:t>untuk</w:t>
+      </w:r>
+      <w:proofErr w:type="spellEnd"/>
+      <w:r>
+        <w:t xml:space="preserve"> </w:t>
+      </w:r>
+      <w:proofErr w:type="spellStart"/>
+      <w:r>
+        <w:t>mencari</w:t>
+      </w:r>
+      <w:proofErr w:type="spellEnd"/>
+      <w:r>
+        <w:t xml:space="preserve"> volume bola</w:t>
+      </w:r>
+    </w:p>
+    <w:p>
+      <w:pPr>
+        <w:pStyle w:val="ListParagraph"/>
+      </w:pPr>
+      <w:r>
+        <w:tab/>
+        <w:t xml:space="preserve">Double sum </w:t>
+      </w:r>
+      <w:proofErr w:type="spellStart"/>
+      <w:r>
+        <w:t>dan</w:t>
+      </w:r>
+      <w:proofErr w:type="spellEnd"/>
+      <w:r>
+        <w:t xml:space="preserve"> average // </w:t>
+      </w:r>
+      <w:proofErr w:type="spellStart"/>
+      <w:r>
+        <w:t>digunakan</w:t>
+      </w:r>
+      <w:proofErr w:type="spellEnd"/>
+      <w:r>
+        <w:t xml:space="preserve"> </w:t>
+      </w:r>
+      <w:proofErr w:type="spellStart"/>
+      <w:r>
+        <w:t>untuk</w:t>
+      </w:r>
+      <w:proofErr w:type="spellEnd"/>
+      <w:r>
+        <w:t xml:space="preserve"> </w:t>
+      </w:r>
+      <w:proofErr w:type="spellStart"/>
+      <w:r>
+        <w:t>mencari</w:t>
+      </w:r>
+      <w:proofErr w:type="spellEnd"/>
+      <w:r>
+        <w:t xml:space="preserve"> total </w:t>
+      </w:r>
+      <w:proofErr w:type="spellStart"/>
+      <w:r>
+        <w:t>nilai</w:t>
+      </w:r>
+      <w:proofErr w:type="spellEnd"/>
+      <w:r>
+        <w:t xml:space="preserve"> </w:t>
+      </w:r>
+      <w:proofErr w:type="spellStart"/>
+      <w:r>
+        <w:t>sekaligus</w:t>
+      </w:r>
+      <w:proofErr w:type="spellEnd"/>
+      <w:r>
+        <w:t xml:space="preserve"> rata-rata </w:t>
+      </w:r>
+      <w:proofErr w:type="spellStart"/>
+      <w:r>
+        <w:t>dari</w:t>
+      </w:r>
+      <w:proofErr w:type="spellEnd"/>
+      <w:r>
+        <w:t xml:space="preserve"> 3 `</w:t>
+      </w:r>
+      <w:r>
+        <w:tab/>
+      </w:r>
+      <w:proofErr w:type="spellStart"/>
+      <w:r>
+        <w:t>hasil</w:t>
+      </w:r>
+      <w:proofErr w:type="spellEnd"/>
+      <w:r>
+        <w:t xml:space="preserve"> volume </w:t>
+      </w:r>
+      <w:proofErr w:type="spellStart"/>
+      <w:r>
+        <w:t>bangun</w:t>
+      </w:r>
+      <w:proofErr w:type="spellEnd"/>
+      <w:r>
+        <w:t xml:space="preserve"> </w:t>
+      </w:r>
+      <w:proofErr w:type="spellStart"/>
+      <w:r>
+        <w:t>ruang</w:t>
+      </w:r>
+      <w:proofErr w:type="spellEnd"/>
+      <w:r>
+        <w:t xml:space="preserve"> </w:t>
+      </w:r>
+      <w:proofErr w:type="spellStart"/>
+      <w:r>
+        <w:t>diatas</w:t>
+      </w:r>
+      <w:proofErr w:type="spellEnd"/>
+      <w:r>
+        <w:t>.</w:t>
+      </w:r>
+    </w:p>
+    <w:p>
+      <w:pPr>
+        <w:pStyle w:val="ListParagraph"/>
+      </w:pPr>
+      <w:proofErr w:type="spellStart"/>
+      <w:r>
+        <w:t>Untuk</w:t>
+      </w:r>
+      <w:proofErr w:type="spellEnd"/>
+      <w:r>
+        <w:t xml:space="preserve"> </w:t>
+      </w:r>
+      <w:proofErr w:type="spellStart"/>
+      <w:r>
+        <w:t>menjalankan</w:t>
+      </w:r>
+      <w:proofErr w:type="spellEnd"/>
+      <w:r>
+        <w:t xml:space="preserve"> </w:t>
+      </w:r>
+      <w:proofErr w:type="spellStart"/>
+      <w:r>
+        <w:t>menunya</w:t>
+      </w:r>
+      <w:proofErr w:type="spellEnd"/>
+      <w:r>
+        <w:t xml:space="preserve"> </w:t>
+      </w:r>
+      <w:proofErr w:type="spellStart"/>
+      <w:r>
+        <w:t>saya</w:t>
+      </w:r>
+      <w:proofErr w:type="spellEnd"/>
+      <w:r>
+        <w:t xml:space="preserve"> </w:t>
+      </w:r>
+      <w:proofErr w:type="spellStart"/>
+      <w:r>
+        <w:t>menggunakan</w:t>
+      </w:r>
+      <w:proofErr w:type="spellEnd"/>
+      <w:r>
+        <w:t xml:space="preserve"> </w:t>
+      </w:r>
+      <w:proofErr w:type="spellStart"/>
+      <w:r>
+        <w:t>fungsi</w:t>
+      </w:r>
+      <w:proofErr w:type="spellEnd"/>
+      <w:r>
+        <w:t xml:space="preserve"> case </w:t>
+      </w:r>
+      <w:proofErr w:type="spellStart"/>
+      <w:r>
+        <w:t>dimana</w:t>
+      </w:r>
+      <w:proofErr w:type="spellEnd"/>
+      <w:r>
+        <w:t xml:space="preserve"> case 1 </w:t>
+      </w:r>
+      <w:proofErr w:type="spellStart"/>
+      <w:r>
+        <w:t>berisi</w:t>
+      </w:r>
+      <w:proofErr w:type="spellEnd"/>
+      <w:r>
+        <w:t xml:space="preserve"> volume </w:t>
+      </w:r>
+      <w:proofErr w:type="spellStart"/>
+      <w:r>
+        <w:t>persegi</w:t>
+      </w:r>
+      <w:proofErr w:type="spellEnd"/>
+      <w:r>
+        <w:t xml:space="preserve"> case 2 volume bola case 3 volume </w:t>
+      </w:r>
+      <w:proofErr w:type="spellStart"/>
+      <w:r>
+        <w:t>kubus</w:t>
+      </w:r>
+      <w:proofErr w:type="spellEnd"/>
+      <w:r>
+        <w:t xml:space="preserve"> </w:t>
+      </w:r>
+      <w:proofErr w:type="spellStart"/>
+      <w:r>
+        <w:t>dan</w:t>
+      </w:r>
+      <w:proofErr w:type="spellEnd"/>
+      <w:r>
+        <w:t xml:space="preserve"> case 4 </w:t>
+      </w:r>
+      <w:proofErr w:type="spellStart"/>
+      <w:r>
+        <w:t>berisi</w:t>
+      </w:r>
+      <w:proofErr w:type="spellEnd"/>
+      <w:r>
+        <w:t xml:space="preserve"> average </w:t>
+      </w:r>
+      <w:proofErr w:type="spellStart"/>
+      <w:r>
+        <w:t>dan</w:t>
+      </w:r>
+      <w:proofErr w:type="spellEnd"/>
+      <w:r>
+        <w:t xml:space="preserve"> summary</w:t>
+      </w:r>
+    </w:p>
+    <w:p>
+      <w:pPr>
+        <w:pStyle w:val="ListParagraph"/>
+      </w:pPr>
+    </w:p>
+    <w:p>
+      <w:pPr>
+        <w:pStyle w:val="ListParagraph"/>
+        <w:numPr>
+          <w:ilvl w:val="0"/>
+          <w:numId w:val="7"/>
+        </w:numPr>
+      </w:pPr>
+      <w:r>
+        <w:t xml:space="preserve">Program </w:t>
+      </w:r>
+      <w:proofErr w:type="spellStart"/>
+      <w:r>
+        <w:t>Mahasiswa</w:t>
+      </w:r>
+      <w:proofErr w:type="spellEnd"/>
+    </w:p>
+    <w:p>
+      <w:pPr>
+        <w:pStyle w:val="ListParagraph"/>
+      </w:pPr>
+      <w:proofErr w:type="spellStart"/>
+      <w:r>
+        <w:t>Pada</w:t>
+      </w:r>
+      <w:proofErr w:type="spellEnd"/>
+      <w:r>
+        <w:t xml:space="preserve"> program </w:t>
+      </w:r>
+      <w:proofErr w:type="spellStart"/>
+      <w:r>
+        <w:t>ini</w:t>
+      </w:r>
+      <w:proofErr w:type="spellEnd"/>
+      <w:r>
+        <w:t xml:space="preserve"> </w:t>
+      </w:r>
+      <w:proofErr w:type="spellStart"/>
+      <w:r>
+        <w:t>saya</w:t>
+      </w:r>
+      <w:proofErr w:type="spellEnd"/>
+      <w:r>
+        <w:t xml:space="preserve"> </w:t>
+      </w:r>
+      <w:proofErr w:type="spellStart"/>
+      <w:r>
+        <w:t>membuat</w:t>
+      </w:r>
+      <w:proofErr w:type="spellEnd"/>
+      <w:r>
+        <w:t xml:space="preserve"> </w:t>
+      </w:r>
+      <w:proofErr w:type="spellStart"/>
+      <w:r>
+        <w:t>metod</w:t>
+      </w:r>
+      <w:proofErr w:type="spellEnd"/>
+      <w:r>
+        <w:t xml:space="preserve"> </w:t>
+      </w:r>
+      <w:proofErr w:type="spellStart"/>
+      <w:r>
+        <w:t>mahasiswa</w:t>
+      </w:r>
+      <w:proofErr w:type="spellEnd"/>
+      <w:r>
+        <w:t xml:space="preserve"> </w:t>
+      </w:r>
+      <w:proofErr w:type="spellStart"/>
+      <w:r>
+        <w:t>dimana</w:t>
+      </w:r>
+      <w:proofErr w:type="spellEnd"/>
+      <w:r>
+        <w:t xml:space="preserve"> </w:t>
+      </w:r>
+      <w:proofErr w:type="spellStart"/>
+      <w:r>
+        <w:t>isinya</w:t>
+      </w:r>
+      <w:proofErr w:type="spellEnd"/>
+      <w:r>
+        <w:t xml:space="preserve"> set </w:t>
+      </w:r>
+      <w:proofErr w:type="spellStart"/>
+      <w:r>
+        <w:t>nama</w:t>
+      </w:r>
+      <w:proofErr w:type="spellEnd"/>
+      <w:r>
+        <w:t xml:space="preserve">, get </w:t>
+      </w:r>
+      <w:proofErr w:type="spellStart"/>
+      <w:r>
+        <w:t>nama</w:t>
+      </w:r>
+      <w:proofErr w:type="spellEnd"/>
+      <w:r>
+        <w:t xml:space="preserve"> </w:t>
+      </w:r>
+      <w:proofErr w:type="spellStart"/>
+      <w:r>
+        <w:t>untuk</w:t>
+      </w:r>
+      <w:proofErr w:type="spellEnd"/>
+      <w:r>
+        <w:t xml:space="preserve"> </w:t>
+      </w:r>
+      <w:proofErr w:type="spellStart"/>
+      <w:r>
+        <w:t>menset</w:t>
+      </w:r>
+      <w:proofErr w:type="spellEnd"/>
+      <w:r>
+        <w:t xml:space="preserve"> </w:t>
+      </w:r>
+      <w:proofErr w:type="spellStart"/>
+      <w:r>
+        <w:t>dan</w:t>
+      </w:r>
+      <w:proofErr w:type="spellEnd"/>
+      <w:r>
+        <w:t xml:space="preserve"> </w:t>
+      </w:r>
+      <w:proofErr w:type="spellStart"/>
+      <w:r>
+        <w:t>mengambil</w:t>
+      </w:r>
+      <w:proofErr w:type="spellEnd"/>
+      <w:r>
+        <w:t xml:space="preserve"> </w:t>
+      </w:r>
+      <w:proofErr w:type="spellStart"/>
+      <w:r>
+        <w:t>nilai</w:t>
+      </w:r>
+      <w:proofErr w:type="spellEnd"/>
+      <w:r>
+        <w:t xml:space="preserve"> </w:t>
+      </w:r>
+      <w:proofErr w:type="spellStart"/>
+      <w:r>
+        <w:t>nama</w:t>
+      </w:r>
+      <w:proofErr w:type="spellEnd"/>
+      <w:r>
+        <w:t xml:space="preserve">, set id </w:t>
+      </w:r>
+      <w:proofErr w:type="spellStart"/>
+      <w:r>
+        <w:t>dan</w:t>
+      </w:r>
+      <w:proofErr w:type="spellEnd"/>
+      <w:r>
+        <w:t xml:space="preserve"> get id </w:t>
+      </w:r>
+      <w:proofErr w:type="spellStart"/>
+      <w:r>
+        <w:t>untuk</w:t>
+      </w:r>
+      <w:proofErr w:type="spellEnd"/>
+      <w:r>
+        <w:t xml:space="preserve"> </w:t>
+      </w:r>
+      <w:proofErr w:type="spellStart"/>
+      <w:r>
+        <w:t>mengambil</w:t>
+      </w:r>
+      <w:proofErr w:type="spellEnd"/>
+      <w:r>
+        <w:t xml:space="preserve"> </w:t>
+      </w:r>
+      <w:proofErr w:type="spellStart"/>
+      <w:r>
+        <w:t>nilai</w:t>
+      </w:r>
+      <w:proofErr w:type="spellEnd"/>
+      <w:r>
+        <w:t xml:space="preserve"> id, set </w:t>
+      </w:r>
+      <w:proofErr w:type="spellStart"/>
+      <w:r>
+        <w:t>nilai</w:t>
+      </w:r>
+      <w:proofErr w:type="spellEnd"/>
+      <w:r>
+        <w:t xml:space="preserve"> </w:t>
+      </w:r>
+      <w:proofErr w:type="spellStart"/>
+      <w:proofErr w:type="gramStart"/>
+      <w:r>
+        <w:t>utu,nilai</w:t>
+      </w:r>
+      <w:proofErr w:type="spellEnd"/>
+      <w:proofErr w:type="gramEnd"/>
+      <w:r>
+        <w:t xml:space="preserve"> </w:t>
+      </w:r>
+      <w:proofErr w:type="spellStart"/>
+      <w:r>
+        <w:t>uas</w:t>
+      </w:r>
+      <w:proofErr w:type="spellEnd"/>
+      <w:r>
+        <w:t xml:space="preserve"> </w:t>
+      </w:r>
+      <w:proofErr w:type="spellStart"/>
+      <w:r>
+        <w:t>dan</w:t>
+      </w:r>
+      <w:proofErr w:type="spellEnd"/>
+      <w:r>
+        <w:t xml:space="preserve"> </w:t>
+      </w:r>
+      <w:proofErr w:type="spellStart"/>
+      <w:r>
+        <w:t>nilai</w:t>
+      </w:r>
+      <w:proofErr w:type="spellEnd"/>
+      <w:r>
+        <w:t xml:space="preserve"> </w:t>
+      </w:r>
+      <w:proofErr w:type="spellStart"/>
+      <w:r>
+        <w:t>tugas</w:t>
+      </w:r>
+      <w:proofErr w:type="spellEnd"/>
+      <w:r>
+        <w:t xml:space="preserve"> </w:t>
+      </w:r>
+      <w:proofErr w:type="spellStart"/>
+      <w:r>
+        <w:t>untuk</w:t>
+      </w:r>
+      <w:proofErr w:type="spellEnd"/>
+      <w:r>
+        <w:t xml:space="preserve"> </w:t>
+      </w:r>
+      <w:proofErr w:type="spellStart"/>
+      <w:r>
+        <w:t>mengambil</w:t>
+      </w:r>
+      <w:proofErr w:type="spellEnd"/>
+      <w:r>
+        <w:t xml:space="preserve"> </w:t>
+      </w:r>
+      <w:proofErr w:type="spellStart"/>
+      <w:r>
+        <w:t>nilai-nilai</w:t>
+      </w:r>
+      <w:proofErr w:type="spellEnd"/>
+      <w:r>
+        <w:t xml:space="preserve"> yang </w:t>
+      </w:r>
+      <w:proofErr w:type="spellStart"/>
+      <w:r>
+        <w:t>diperlukan</w:t>
+      </w:r>
+      <w:proofErr w:type="spellEnd"/>
+      <w:r>
+        <w:t xml:space="preserve"> </w:t>
+      </w:r>
+      <w:proofErr w:type="spellStart"/>
+      <w:r>
+        <w:t>untuk</w:t>
+      </w:r>
+      <w:proofErr w:type="spellEnd"/>
+      <w:r>
+        <w:t xml:space="preserve"> </w:t>
+      </w:r>
+      <w:proofErr w:type="spellStart"/>
+      <w:r>
+        <w:t>nilai</w:t>
+      </w:r>
+      <w:proofErr w:type="spellEnd"/>
+      <w:r>
+        <w:t xml:space="preserve"> </w:t>
+      </w:r>
+      <w:proofErr w:type="spellStart"/>
+      <w:r>
+        <w:t>akhir</w:t>
+      </w:r>
+      <w:proofErr w:type="spellEnd"/>
+      <w:r>
+        <w:t>.</w:t>
+      </w:r>
+    </w:p>
+    <w:p>
+      <w:pPr>
+        <w:pStyle w:val="ListParagraph"/>
+      </w:pPr>
+    </w:p>
+    <w:p>
+      <w:pPr>
+        <w:pStyle w:val="ListParagraph"/>
+      </w:pPr>
+      <w:proofErr w:type="spellStart"/>
+      <w:r>
+        <w:t>Pada</w:t>
+      </w:r>
+      <w:proofErr w:type="spellEnd"/>
+      <w:r>
+        <w:t xml:space="preserve"> program </w:t>
+      </w:r>
+      <w:proofErr w:type="spellStart"/>
+      <w:r>
+        <w:t>ini</w:t>
+      </w:r>
+      <w:proofErr w:type="spellEnd"/>
+      <w:r>
+        <w:t xml:space="preserve"> </w:t>
+      </w:r>
+      <w:proofErr w:type="spellStart"/>
+      <w:r>
+        <w:t>memakai</w:t>
+      </w:r>
+      <w:proofErr w:type="spellEnd"/>
+      <w:r>
+        <w:t xml:space="preserve"> </w:t>
+      </w:r>
+      <w:proofErr w:type="spellStart"/>
+      <w:r>
+        <w:t>fungsi</w:t>
+      </w:r>
+      <w:proofErr w:type="spellEnd"/>
+      <w:r>
+        <w:t xml:space="preserve"> case </w:t>
+      </w:r>
+      <w:proofErr w:type="spellStart"/>
+      <w:r>
+        <w:t>pada</w:t>
+      </w:r>
+      <w:proofErr w:type="spellEnd"/>
+      <w:r>
+        <w:t xml:space="preserve"> </w:t>
+      </w:r>
+      <w:proofErr w:type="spellStart"/>
+      <w:r>
+        <w:t>penggunaan</w:t>
+      </w:r>
+      <w:proofErr w:type="spellEnd"/>
+      <w:r>
+        <w:t xml:space="preserve"> </w:t>
+      </w:r>
+      <w:proofErr w:type="spellStart"/>
+      <w:r>
+        <w:t>menunya</w:t>
+      </w:r>
+      <w:proofErr w:type="spellEnd"/>
+      <w:r>
+        <w:t xml:space="preserve">. </w:t>
+      </w:r>
+      <w:proofErr w:type="spellStart"/>
+      <w:r>
+        <w:t>Dimana</w:t>
+      </w:r>
+      <w:proofErr w:type="spellEnd"/>
+      <w:r>
+        <w:t xml:space="preserve"> menu </w:t>
+      </w:r>
+      <w:proofErr w:type="spellStart"/>
+      <w:r>
+        <w:t>pertama</w:t>
+      </w:r>
+      <w:proofErr w:type="spellEnd"/>
+      <w:r>
+        <w:t xml:space="preserve"> </w:t>
+      </w:r>
+      <w:proofErr w:type="spellStart"/>
+      <w:r>
+        <w:t>yaitu</w:t>
+      </w:r>
+      <w:proofErr w:type="spellEnd"/>
+      <w:r>
+        <w:t xml:space="preserve"> </w:t>
+      </w:r>
+      <w:proofErr w:type="spellStart"/>
+      <w:r>
+        <w:t>untuk</w:t>
+      </w:r>
+      <w:proofErr w:type="spellEnd"/>
+      <w:r>
+        <w:t xml:space="preserve"> </w:t>
+      </w:r>
+      <w:proofErr w:type="spellStart"/>
+      <w:r>
+        <w:t>membuat</w:t>
+      </w:r>
+      <w:proofErr w:type="spellEnd"/>
+      <w:r>
+        <w:t xml:space="preserve"> data </w:t>
+      </w:r>
+      <w:proofErr w:type="spellStart"/>
+      <w:r>
+        <w:t>mahasiswa</w:t>
+      </w:r>
+      <w:proofErr w:type="spellEnd"/>
+      <w:r>
+        <w:t xml:space="preserve"> </w:t>
+      </w:r>
+      <w:r>
+        <w:t xml:space="preserve">data yang </w:t>
+      </w:r>
+      <w:proofErr w:type="spellStart"/>
+      <w:r>
+        <w:t>berisi</w:t>
+      </w:r>
+      <w:proofErr w:type="spellEnd"/>
+      <w:r>
+        <w:t xml:space="preserve"> id, </w:t>
+      </w:r>
+      <w:proofErr w:type="spellStart"/>
+      <w:r>
+        <w:t>nama</w:t>
+      </w:r>
+      <w:proofErr w:type="spellEnd"/>
+      <w:r>
+        <w:t xml:space="preserve">, </w:t>
+      </w:r>
+      <w:proofErr w:type="spellStart"/>
+      <w:r>
+        <w:t>nilai</w:t>
+      </w:r>
+      <w:proofErr w:type="spellEnd"/>
+      <w:r>
+        <w:t xml:space="preserve"> </w:t>
+      </w:r>
+      <w:proofErr w:type="spellStart"/>
+      <w:r>
+        <w:t>uts</w:t>
+      </w:r>
+      <w:proofErr w:type="spellEnd"/>
+      <w:r>
+        <w:t xml:space="preserve">, </w:t>
+      </w:r>
+      <w:proofErr w:type="spellStart"/>
+      <w:r>
+        <w:t>nilai</w:t>
+      </w:r>
+      <w:proofErr w:type="spellEnd"/>
+      <w:r>
+        <w:t xml:space="preserve"> </w:t>
+      </w:r>
+      <w:proofErr w:type="spellStart"/>
+      <w:proofErr w:type="gramStart"/>
+      <w:r>
+        <w:t>uas</w:t>
+      </w:r>
+      <w:proofErr w:type="spellEnd"/>
+      <w:r>
+        <w:t xml:space="preserve"> ,</w:t>
+      </w:r>
+      <w:proofErr w:type="gramEnd"/>
+      <w:r>
+        <w:t xml:space="preserve"> </w:t>
+      </w:r>
+      <w:proofErr w:type="spellStart"/>
+      <w:r>
+        <w:t>nilai</w:t>
+      </w:r>
+      <w:proofErr w:type="spellEnd"/>
+      <w:r>
+        <w:t xml:space="preserve"> </w:t>
+      </w:r>
+      <w:proofErr w:type="spellStart"/>
+      <w:r>
+        <w:t>akhir</w:t>
+      </w:r>
+      <w:proofErr w:type="spellEnd"/>
+      <w:r>
+        <w:t xml:space="preserve"> </w:t>
+      </w:r>
+      <w:proofErr w:type="spellStart"/>
+      <w:r>
+        <w:t>dan</w:t>
+      </w:r>
+      <w:proofErr w:type="spellEnd"/>
+      <w:r>
+        <w:t xml:space="preserve"> </w:t>
+      </w:r>
+      <w:proofErr w:type="spellStart"/>
+      <w:r>
+        <w:t>tugas</w:t>
+      </w:r>
+      <w:proofErr w:type="spellEnd"/>
+      <w:r>
+        <w:t xml:space="preserve"> </w:t>
+      </w:r>
+      <w:proofErr w:type="spellStart"/>
+      <w:r>
+        <w:t>disini</w:t>
+      </w:r>
+      <w:proofErr w:type="spellEnd"/>
+      <w:r>
+        <w:t xml:space="preserve"> </w:t>
+      </w:r>
+      <w:proofErr w:type="spellStart"/>
+      <w:r>
+        <w:t>memakai</w:t>
+      </w:r>
+      <w:proofErr w:type="spellEnd"/>
+      <w:r>
+        <w:t xml:space="preserve"> input stream </w:t>
+      </w:r>
+      <w:proofErr w:type="spellStart"/>
+      <w:r>
+        <w:t>untuk</w:t>
+      </w:r>
+      <w:proofErr w:type="spellEnd"/>
+      <w:r>
+        <w:t xml:space="preserve"> </w:t>
+      </w:r>
+      <w:proofErr w:type="spellStart"/>
+      <w:r>
+        <w:t>menginput</w:t>
+      </w:r>
+      <w:proofErr w:type="spellEnd"/>
+      <w:r>
+        <w:t xml:space="preserve"> </w:t>
+      </w:r>
+      <w:proofErr w:type="spellStart"/>
+      <w:r>
+        <w:t>datanya</w:t>
+      </w:r>
+      <w:proofErr w:type="spellEnd"/>
+      <w:r>
+        <w:t xml:space="preserve"> yang </w:t>
+      </w:r>
+      <w:proofErr w:type="spellStart"/>
+      <w:r>
+        <w:t>akan</w:t>
+      </w:r>
+      <w:proofErr w:type="spellEnd"/>
+      <w:r>
+        <w:t xml:space="preserve"> di </w:t>
+      </w:r>
+      <w:proofErr w:type="spellStart"/>
+      <w:r>
+        <w:t>masukkan</w:t>
+      </w:r>
+      <w:proofErr w:type="spellEnd"/>
+      <w:r>
+        <w:t xml:space="preserve"> </w:t>
+      </w:r>
+      <w:proofErr w:type="spellStart"/>
+      <w:r>
+        <w:t>kedalam</w:t>
+      </w:r>
+      <w:proofErr w:type="spellEnd"/>
+      <w:r>
+        <w:t xml:space="preserve"> </w:t>
+      </w:r>
+      <w:proofErr w:type="spellStart"/>
+      <w:r>
+        <w:t>objek</w:t>
+      </w:r>
+      <w:proofErr w:type="spellEnd"/>
+      <w:r>
+        <w:t xml:space="preserve"> data </w:t>
+      </w:r>
+      <w:proofErr w:type="spellStart"/>
+      <w:r>
+        <w:t>mahasiswa</w:t>
+      </w:r>
+      <w:proofErr w:type="spellEnd"/>
+      <w:r>
+        <w:t>.</w:t>
+      </w:r>
+    </w:p>
+    <w:p>
+      <w:pPr>
+        <w:pStyle w:val="ListParagraph"/>
+      </w:pPr>
+    </w:p>
+    <w:p>
+      <w:pPr>
+        <w:pStyle w:val="ListParagraph"/>
+      </w:pPr>
+      <w:proofErr w:type="spellStart"/>
+      <w:r>
+        <w:lastRenderedPageBreak/>
+        <w:t>Pada</w:t>
+      </w:r>
+      <w:proofErr w:type="spellEnd"/>
+      <w:r>
+        <w:t xml:space="preserve"> case ke2 </w:t>
+      </w:r>
+      <w:proofErr w:type="spellStart"/>
+      <w:r>
+        <w:t>yaitu</w:t>
+      </w:r>
+      <w:proofErr w:type="spellEnd"/>
+      <w:r>
+        <w:t xml:space="preserve"> menu edit </w:t>
+      </w:r>
+      <w:proofErr w:type="spellStart"/>
+      <w:r>
+        <w:t>mahasiswa</w:t>
+      </w:r>
+      <w:proofErr w:type="spellEnd"/>
+      <w:r>
+        <w:t xml:space="preserve"> </w:t>
+      </w:r>
+      <w:proofErr w:type="spellStart"/>
+      <w:r>
+        <w:t>pada</w:t>
+      </w:r>
+      <w:proofErr w:type="spellEnd"/>
+      <w:r>
+        <w:t xml:space="preserve"> menu </w:t>
+      </w:r>
+      <w:proofErr w:type="spellStart"/>
+      <w:r>
+        <w:t>ini</w:t>
+      </w:r>
+      <w:proofErr w:type="spellEnd"/>
+      <w:r>
+        <w:t xml:space="preserve"> </w:t>
+      </w:r>
+      <w:proofErr w:type="spellStart"/>
+      <w:r>
+        <w:t>nilai</w:t>
+      </w:r>
+      <w:proofErr w:type="spellEnd"/>
+      <w:r>
+        <w:t xml:space="preserve"> </w:t>
+      </w:r>
+      <w:proofErr w:type="spellStart"/>
+      <w:r>
+        <w:t>mahasiswa</w:t>
+      </w:r>
+      <w:proofErr w:type="spellEnd"/>
+      <w:r>
+        <w:t xml:space="preserve"> </w:t>
+      </w:r>
+      <w:proofErr w:type="spellStart"/>
+      <w:r>
+        <w:t>diakses</w:t>
+      </w:r>
+      <w:proofErr w:type="spellEnd"/>
+      <w:r>
+        <w:t xml:space="preserve"> </w:t>
+      </w:r>
+      <w:proofErr w:type="spellStart"/>
+      <w:r>
+        <w:t>berdasarkan</w:t>
+      </w:r>
+      <w:proofErr w:type="spellEnd"/>
+      <w:r>
+        <w:t xml:space="preserve"> id </w:t>
+      </w:r>
+      <w:proofErr w:type="spellStart"/>
+      <w:r>
+        <w:t>mahasiswa</w:t>
+      </w:r>
+      <w:proofErr w:type="spellEnd"/>
+      <w:r>
+        <w:t xml:space="preserve">, yang </w:t>
+      </w:r>
+      <w:proofErr w:type="spellStart"/>
+      <w:r>
+        <w:t>nantinya</w:t>
+      </w:r>
+      <w:proofErr w:type="spellEnd"/>
+      <w:r>
+        <w:t xml:space="preserve"> id </w:t>
+      </w:r>
+      <w:proofErr w:type="spellStart"/>
+      <w:r>
+        <w:t>dipilih</w:t>
+      </w:r>
+      <w:proofErr w:type="spellEnd"/>
+      <w:r>
+        <w:t xml:space="preserve"> </w:t>
+      </w:r>
+      <w:proofErr w:type="spellStart"/>
+      <w:r>
+        <w:t>diupdate</w:t>
+      </w:r>
+      <w:proofErr w:type="spellEnd"/>
+      <w:r>
+        <w:t xml:space="preserve"> data-</w:t>
+      </w:r>
+      <w:proofErr w:type="spellStart"/>
+      <w:r>
+        <w:t>datanya</w:t>
+      </w:r>
+      <w:proofErr w:type="spellEnd"/>
+      <w:r>
+        <w:t>.</w:t>
+      </w:r>
+    </w:p>
+    <w:p>
+      <w:pPr>
+        <w:pStyle w:val="ListParagraph"/>
+      </w:pPr>
+    </w:p>
+    <w:p>
+      <w:pPr>
+        <w:pStyle w:val="ListParagraph"/>
+      </w:pPr>
+      <w:proofErr w:type="spellStart"/>
+      <w:r>
+        <w:t>Pada</w:t>
+      </w:r>
+      <w:proofErr w:type="spellEnd"/>
+      <w:r>
+        <w:t xml:space="preserve"> case </w:t>
+      </w:r>
+      <w:proofErr w:type="spellStart"/>
+      <w:r>
+        <w:t>ke</w:t>
+      </w:r>
+      <w:proofErr w:type="spellEnd"/>
+      <w:r>
+        <w:t xml:space="preserve"> 3 </w:t>
+      </w:r>
+      <w:proofErr w:type="spellStart"/>
+      <w:r>
+        <w:t>yaitu</w:t>
+      </w:r>
+      <w:proofErr w:type="spellEnd"/>
+      <w:r>
+        <w:t xml:space="preserve"> </w:t>
+      </w:r>
+      <w:proofErr w:type="spellStart"/>
+      <w:r>
+        <w:t>menghapus</w:t>
+      </w:r>
+      <w:proofErr w:type="spellEnd"/>
+      <w:r>
+        <w:t xml:space="preserve"> </w:t>
+      </w:r>
+      <w:proofErr w:type="spellStart"/>
+      <w:r>
+        <w:t>mahasiswa</w:t>
+      </w:r>
+      <w:proofErr w:type="spellEnd"/>
+      <w:r>
+        <w:t xml:space="preserve"> hamper </w:t>
+      </w:r>
+      <w:proofErr w:type="spellStart"/>
+      <w:r>
+        <w:t>sama</w:t>
+      </w:r>
+      <w:proofErr w:type="spellEnd"/>
+      <w:r>
+        <w:t xml:space="preserve"> </w:t>
+      </w:r>
+      <w:proofErr w:type="spellStart"/>
+      <w:r>
+        <w:t>dengan</w:t>
+      </w:r>
+      <w:proofErr w:type="spellEnd"/>
+      <w:r>
+        <w:t xml:space="preserve"> edit </w:t>
+      </w:r>
+      <w:proofErr w:type="spellStart"/>
+      <w:r>
+        <w:t>disini</w:t>
+      </w:r>
+      <w:proofErr w:type="spellEnd"/>
+      <w:r>
+        <w:t xml:space="preserve"> </w:t>
+      </w:r>
+      <w:proofErr w:type="spellStart"/>
+      <w:r>
+        <w:t>mengambil</w:t>
+      </w:r>
+      <w:proofErr w:type="spellEnd"/>
+      <w:r>
+        <w:t xml:space="preserve"> </w:t>
+      </w:r>
+      <w:proofErr w:type="spellStart"/>
+      <w:r>
+        <w:t>nilai</w:t>
+      </w:r>
+      <w:proofErr w:type="spellEnd"/>
+      <w:r>
+        <w:t xml:space="preserve"> </w:t>
+      </w:r>
+      <w:proofErr w:type="spellStart"/>
+      <w:r>
+        <w:t>iod</w:t>
+      </w:r>
+      <w:proofErr w:type="spellEnd"/>
+      <w:r>
+        <w:t xml:space="preserve"> </w:t>
+      </w:r>
+      <w:proofErr w:type="spellStart"/>
+      <w:r>
+        <w:t>untuk</w:t>
+      </w:r>
+      <w:proofErr w:type="spellEnd"/>
+      <w:r>
+        <w:t xml:space="preserve"> </w:t>
+      </w:r>
+      <w:proofErr w:type="spellStart"/>
+      <w:r>
+        <w:t>menghapus</w:t>
+      </w:r>
+      <w:proofErr w:type="spellEnd"/>
+      <w:r>
+        <w:t xml:space="preserve"> data </w:t>
+      </w:r>
+      <w:proofErr w:type="spellStart"/>
+      <w:r>
+        <w:t>mahasiswanya</w:t>
+      </w:r>
+      <w:proofErr w:type="spellEnd"/>
+    </w:p>
+    <w:p>
+      <w:pPr>
+        <w:pStyle w:val="ListParagraph"/>
+      </w:pPr>
+    </w:p>
+    <w:p>
+      <w:pPr>
+        <w:pStyle w:val="ListParagraph"/>
+      </w:pPr>
+      <w:proofErr w:type="spellStart"/>
+      <w:r>
+        <w:t>Pada</w:t>
+      </w:r>
+      <w:proofErr w:type="spellEnd"/>
+      <w:r>
+        <w:t xml:space="preserve"> case 4 </w:t>
+      </w:r>
+      <w:proofErr w:type="spellStart"/>
+      <w:r>
+        <w:t>yaitu</w:t>
+      </w:r>
+      <w:proofErr w:type="spellEnd"/>
+      <w:r>
+        <w:t xml:space="preserve"> </w:t>
+      </w:r>
+      <w:proofErr w:type="spellStart"/>
+      <w:r>
+        <w:t>laporan</w:t>
+      </w:r>
+      <w:proofErr w:type="spellEnd"/>
+      <w:r>
+        <w:t xml:space="preserve"> data </w:t>
+      </w:r>
+      <w:proofErr w:type="spellStart"/>
+      <w:r>
+        <w:t>mahasiswa</w:t>
+      </w:r>
+      <w:proofErr w:type="spellEnd"/>
+      <w:r>
+        <w:t xml:space="preserve"> </w:t>
+      </w:r>
+      <w:proofErr w:type="spellStart"/>
+      <w:r>
+        <w:t>disini</w:t>
+      </w:r>
+      <w:proofErr w:type="spellEnd"/>
+      <w:r>
+        <w:t xml:space="preserve"> </w:t>
+      </w:r>
+      <w:proofErr w:type="spellStart"/>
+      <w:r>
+        <w:t>menampilkan</w:t>
+      </w:r>
+      <w:proofErr w:type="spellEnd"/>
+      <w:r>
+        <w:t xml:space="preserve"> </w:t>
+      </w:r>
+      <w:proofErr w:type="spellStart"/>
+      <w:r>
+        <w:t>seluruh</w:t>
+      </w:r>
+      <w:proofErr w:type="spellEnd"/>
+      <w:r>
+        <w:t xml:space="preserve"> data </w:t>
+      </w:r>
+      <w:proofErr w:type="spellStart"/>
+      <w:r>
+        <w:t>mahasiswa</w:t>
+      </w:r>
+      <w:proofErr w:type="spellEnd"/>
+      <w:r>
+        <w:t xml:space="preserve"> </w:t>
+      </w:r>
+      <w:proofErr w:type="spellStart"/>
+      <w:r>
+        <w:t>dimana</w:t>
+      </w:r>
+      <w:proofErr w:type="spellEnd"/>
+      <w:r>
+        <w:t xml:space="preserve"> </w:t>
+      </w:r>
+      <w:proofErr w:type="spellStart"/>
+      <w:r>
+        <w:t>datanya</w:t>
+      </w:r>
+      <w:proofErr w:type="spellEnd"/>
+      <w:r>
+        <w:t xml:space="preserve"> di filter </w:t>
+      </w:r>
+      <w:proofErr w:type="spellStart"/>
+      <w:r>
+        <w:t>dengan</w:t>
+      </w:r>
+      <w:proofErr w:type="spellEnd"/>
+      <w:r>
+        <w:t xml:space="preserve"> </w:t>
+      </w:r>
+      <w:proofErr w:type="spellStart"/>
+      <w:r>
+        <w:t>bubblesort</w:t>
+      </w:r>
+      <w:proofErr w:type="spellEnd"/>
+      <w:r>
+        <w:t xml:space="preserve"> </w:t>
+      </w:r>
+      <w:proofErr w:type="spellStart"/>
+      <w:r>
+        <w:t>dulu</w:t>
+      </w:r>
+      <w:proofErr w:type="spellEnd"/>
+      <w:r>
+        <w:t xml:space="preserve"> </w:t>
+      </w:r>
+      <w:proofErr w:type="spellStart"/>
+      <w:r>
+        <w:t>baru</w:t>
+      </w:r>
+      <w:proofErr w:type="spellEnd"/>
+      <w:r>
+        <w:t xml:space="preserve"> </w:t>
+      </w:r>
+      <w:proofErr w:type="spellStart"/>
+      <w:r>
+        <w:t>ditampilkan</w:t>
+      </w:r>
+      <w:proofErr w:type="spellEnd"/>
+    </w:p>
+    <w:p>
+      <w:pPr>
+        <w:pStyle w:val="ListParagraph"/>
+      </w:pPr>
+    </w:p>
+    <w:p>
+      <w:pPr>
+        <w:pStyle w:val="ListParagraph"/>
+      </w:pPr>
+      <w:proofErr w:type="spellStart"/>
+      <w:r>
+        <w:t>Pada</w:t>
+      </w:r>
+      <w:proofErr w:type="spellEnd"/>
+      <w:r>
+        <w:t xml:space="preserve"> case 5 </w:t>
+      </w:r>
+      <w:proofErr w:type="spellStart"/>
+      <w:r>
+        <w:t>yaitu</w:t>
+      </w:r>
+      <w:proofErr w:type="spellEnd"/>
+      <w:r>
+        <w:t xml:space="preserve"> </w:t>
+      </w:r>
+      <w:proofErr w:type="spellStart"/>
+      <w:r>
+        <w:t>memindahkan</w:t>
+      </w:r>
+      <w:proofErr w:type="spellEnd"/>
+      <w:r>
+        <w:t xml:space="preserve"> file data </w:t>
+      </w:r>
+      <w:proofErr w:type="spellStart"/>
+      <w:r>
+        <w:t>mahasiswa</w:t>
+      </w:r>
+      <w:proofErr w:type="spellEnd"/>
+      <w:r>
+        <w:t xml:space="preserve"> </w:t>
+      </w:r>
+      <w:proofErr w:type="spellStart"/>
+      <w:r>
+        <w:t>kedalam</w:t>
+      </w:r>
+      <w:proofErr w:type="spellEnd"/>
+      <w:r>
+        <w:t xml:space="preserve"> mahasiswa.txt </w:t>
+      </w:r>
+      <w:proofErr w:type="spellStart"/>
+      <w:r>
+        <w:t>disini</w:t>
+      </w:r>
+      <w:proofErr w:type="spellEnd"/>
+      <w:r>
+        <w:t xml:space="preserve"> </w:t>
+      </w:r>
+      <w:proofErr w:type="spellStart"/>
+      <w:r>
+        <w:t>menggunakan</w:t>
+      </w:r>
+      <w:proofErr w:type="spellEnd"/>
+      <w:r>
+        <w:t xml:space="preserve"> filewriter</w:t>
+      </w:r>
+      <w:bookmarkStart w:id="0" w:name="_GoBack"/>
+      <w:bookmarkEnd w:id="0"/>
+    </w:p>
     <w:sectPr>
       <w:pgSz w:w="12240" w:h="15840"/>
       <w:pgMar w:top="1440" w:right="1440" w:bottom="1440" w:left="1440" w:header="720" w:footer="720" w:gutter="0"/>
@@ -451,7 +3893,7 @@
 </file>
 
 <file path=word/numbering.xml><?xml version="1.0" encoding="utf-8"?>
-<w:numbering xmlns:wpc="http://schemas.microsoft.com/office/word/2010/wordprocessingCanvas" xmlns:mc="http://schemas.openxmlformats.org/markup-compatibility/2006" xmlns:o="urn:schemas-microsoft-com:office:office" xmlns:r="http://schemas.openxmlformats.org/officeDocument/2006/relationships" xmlns:m="http://schemas.openxmlformats.org/officeDocument/2006/math" xmlns:v="urn:schemas-microsoft-com:vml" xmlns:wp14="http://schemas.microsoft.com/office/word/2010/wordprocessingDrawing" xmlns:wp="http://schemas.openxmlformats.org/drawingml/2006/wordprocessingDrawing" xmlns:w10="urn:schemas-microsoft-com:office:word" xmlns:w="http://schemas.openxmlformats.org/wordprocessingml/2006/main" xmlns:w14="http://schemas.microsoft.com/office/word/2010/wordml" xmlns:w15="http://schemas.microsoft.com/office/word/2012/wordml" xmlns:wpg="http://schemas.microsoft.com/office/word/2010/wordprocessingGroup" xmlns:wpi="http://schemas.microsoft.com/office/word/2010/wordprocessingInk" xmlns:wne="http://schemas.microsoft.com/office/word/2006/wordml" xmlns:wps="http://schemas.microsoft.com/office/word/2010/wordprocessingShape" mc:Ignorable="w14 w15 wp14">
+<w:numbering xmlns:wpc="http://schemas.microsoft.com/office/word/2010/wordprocessingCanvas" xmlns:cx="http://schemas.microsoft.com/office/drawing/2014/chartex" xmlns:mc="http://schemas.openxmlformats.org/markup-compatibility/2006" xmlns:o="urn:schemas-microsoft-com:office:office" xmlns:r="http://schemas.openxmlformats.org/officeDocument/2006/relationships" xmlns:m="http://schemas.openxmlformats.org/officeDocument/2006/math" xmlns:v="urn:schemas-microsoft-com:vml" xmlns:wp14="http://schemas.microsoft.com/office/word/2010/wordprocessingDrawing" xmlns:wp="http://schemas.openxmlformats.org/drawingml/2006/wordprocessingDrawing" xmlns:w10="urn:schemas-microsoft-com:office:word" xmlns:w="http://schemas.openxmlformats.org/wordprocessingml/2006/main" xmlns:w14="http://schemas.microsoft.com/office/word/2010/wordml" xmlns:w15="http://schemas.microsoft.com/office/word/2012/wordml" xmlns:w16se="http://schemas.microsoft.com/office/word/2015/wordml/symex" xmlns:wpg="http://schemas.microsoft.com/office/word/2010/wordprocessingGroup" xmlns:wpi="http://schemas.microsoft.com/office/word/2010/wordprocessingInk" xmlns:wne="http://schemas.microsoft.com/office/word/2006/wordml" xmlns:wps="http://schemas.microsoft.com/office/word/2010/wordprocessingShape" mc:Ignorable="w14 w15 w16se wp14">
   <w:abstractNum w:abstractNumId="0" w15:restartNumberingAfterBreak="0">
     <w:nsid w:val="0B863F97"/>
     <w:multiLevelType w:val="hybridMultilevel"/>
@@ -566,6 +4008,95 @@
     </w:lvl>
   </w:abstractNum>
   <w:abstractNum w:abstractNumId="1" w15:restartNumberingAfterBreak="0">
+    <w:nsid w:val="0BF55C7D"/>
+    <w:multiLevelType w:val="hybridMultilevel"/>
+    <w:tmpl w:val="8AD454AE"/>
+    <w:lvl w:ilvl="0" w:tplc="CDA6CEB4">
+      <w:start w:val="1"/>
+      <w:numFmt w:val="lowerLetter"/>
+      <w:lvlText w:val="%1."/>
+      <w:lvlJc w:val="left"/>
+      <w:pPr>
+        <w:ind w:left="1080" w:hanging="360"/>
+      </w:pPr>
+      <w:rPr>
+        <w:rFonts w:hint="default"/>
+      </w:rPr>
+    </w:lvl>
+    <w:lvl w:ilvl="1" w:tplc="04090019" w:tentative="1">
+      <w:start w:val="1"/>
+      <w:numFmt w:val="lowerLetter"/>
+      <w:lvlText w:val="%2."/>
+      <w:lvlJc w:val="left"/>
+      <w:pPr>
+        <w:ind w:left="1800" w:hanging="360"/>
+      </w:pPr>
+    </w:lvl>
+    <w:lvl w:ilvl="2" w:tplc="0409001B" w:tentative="1">
+      <w:start w:val="1"/>
+      <w:numFmt w:val="lowerRoman"/>
+      <w:lvlText w:val="%3."/>
+      <w:lvlJc w:val="right"/>
+      <w:pPr>
+        <w:ind w:left="2520" w:hanging="180"/>
+      </w:pPr>
+    </w:lvl>
+    <w:lvl w:ilvl="3" w:tplc="0409000F" w:tentative="1">
+      <w:start w:val="1"/>
+      <w:numFmt w:val="decimal"/>
+      <w:lvlText w:val="%4."/>
+      <w:lvlJc w:val="left"/>
+      <w:pPr>
+        <w:ind w:left="3240" w:hanging="360"/>
+      </w:pPr>
+    </w:lvl>
+    <w:lvl w:ilvl="4" w:tplc="04090019" w:tentative="1">
+      <w:start w:val="1"/>
+      <w:numFmt w:val="lowerLetter"/>
+      <w:lvlText w:val="%5."/>
+      <w:lvlJc w:val="left"/>
+      <w:pPr>
+        <w:ind w:left="3960" w:hanging="360"/>
+      </w:pPr>
+    </w:lvl>
+    <w:lvl w:ilvl="5" w:tplc="0409001B" w:tentative="1">
+      <w:start w:val="1"/>
+      <w:numFmt w:val="lowerRoman"/>
+      <w:lvlText w:val="%6."/>
+      <w:lvlJc w:val="right"/>
+      <w:pPr>
+        <w:ind w:left="4680" w:hanging="180"/>
+      </w:pPr>
+    </w:lvl>
+    <w:lvl w:ilvl="6" w:tplc="0409000F" w:tentative="1">
+      <w:start w:val="1"/>
+      <w:numFmt w:val="decimal"/>
+      <w:lvlText w:val="%7."/>
+      <w:lvlJc w:val="left"/>
+      <w:pPr>
+        <w:ind w:left="5400" w:hanging="360"/>
+      </w:pPr>
+    </w:lvl>
+    <w:lvl w:ilvl="7" w:tplc="04090019" w:tentative="1">
+      <w:start w:val="1"/>
+      <w:numFmt w:val="lowerLetter"/>
+      <w:lvlText w:val="%8."/>
+      <w:lvlJc w:val="left"/>
+      <w:pPr>
+        <w:ind w:left="6120" w:hanging="360"/>
+      </w:pPr>
+    </w:lvl>
+    <w:lvl w:ilvl="8" w:tplc="0409001B" w:tentative="1">
+      <w:start w:val="1"/>
+      <w:numFmt w:val="lowerRoman"/>
+      <w:lvlText w:val="%9."/>
+      <w:lvlJc w:val="right"/>
+      <w:pPr>
+        <w:ind w:left="6840" w:hanging="180"/>
+      </w:pPr>
+    </w:lvl>
+  </w:abstractNum>
+  <w:abstractNum w:abstractNumId="2" w15:restartNumberingAfterBreak="0">
     <w:nsid w:val="260A1350"/>
     <w:multiLevelType w:val="hybridMultilevel"/>
     <w:tmpl w:val="700E40C4"/>
@@ -677,7 +4208,96 @@
       </w:rPr>
     </w:lvl>
   </w:abstractNum>
-  <w:abstractNum w:abstractNumId="2" w15:restartNumberingAfterBreak="0">
+  <w:abstractNum w:abstractNumId="3" w15:restartNumberingAfterBreak="0">
+    <w:nsid w:val="438172E1"/>
+    <w:multiLevelType w:val="hybridMultilevel"/>
+    <w:tmpl w:val="D4C65942"/>
+    <w:lvl w:ilvl="0" w:tplc="0409000F">
+      <w:start w:val="1"/>
+      <w:numFmt w:val="decimal"/>
+      <w:lvlText w:val="%1."/>
+      <w:lvlJc w:val="left"/>
+      <w:pPr>
+        <w:ind w:left="720" w:hanging="360"/>
+      </w:pPr>
+      <w:rPr>
+        <w:rFonts w:hint="default"/>
+      </w:rPr>
+    </w:lvl>
+    <w:lvl w:ilvl="1" w:tplc="04090019" w:tentative="1">
+      <w:start w:val="1"/>
+      <w:numFmt w:val="lowerLetter"/>
+      <w:lvlText w:val="%2."/>
+      <w:lvlJc w:val="left"/>
+      <w:pPr>
+        <w:ind w:left="1440" w:hanging="360"/>
+      </w:pPr>
+    </w:lvl>
+    <w:lvl w:ilvl="2" w:tplc="0409001B" w:tentative="1">
+      <w:start w:val="1"/>
+      <w:numFmt w:val="lowerRoman"/>
+      <w:lvlText w:val="%3."/>
+      <w:lvlJc w:val="right"/>
+      <w:pPr>
+        <w:ind w:left="2160" w:hanging="180"/>
+      </w:pPr>
+    </w:lvl>
+    <w:lvl w:ilvl="3" w:tplc="0409000F" w:tentative="1">
+      <w:start w:val="1"/>
+      <w:numFmt w:val="decimal"/>
+      <w:lvlText w:val="%4."/>
+      <w:lvlJc w:val="left"/>
+      <w:pPr>
+        <w:ind w:left="2880" w:hanging="360"/>
+      </w:pPr>
+    </w:lvl>
+    <w:lvl w:ilvl="4" w:tplc="04090019" w:tentative="1">
+      <w:start w:val="1"/>
+      <w:numFmt w:val="lowerLetter"/>
+      <w:lvlText w:val="%5."/>
+      <w:lvlJc w:val="left"/>
+      <w:pPr>
+        <w:ind w:left="3600" w:hanging="360"/>
+      </w:pPr>
+    </w:lvl>
+    <w:lvl w:ilvl="5" w:tplc="0409001B" w:tentative="1">
+      <w:start w:val="1"/>
+      <w:numFmt w:val="lowerRoman"/>
+      <w:lvlText w:val="%6."/>
+      <w:lvlJc w:val="right"/>
+      <w:pPr>
+        <w:ind w:left="4320" w:hanging="180"/>
+      </w:pPr>
+    </w:lvl>
+    <w:lvl w:ilvl="6" w:tplc="0409000F" w:tentative="1">
+      <w:start w:val="1"/>
+      <w:numFmt w:val="decimal"/>
+      <w:lvlText w:val="%7."/>
+      <w:lvlJc w:val="left"/>
+      <w:pPr>
+        <w:ind w:left="5040" w:hanging="360"/>
+      </w:pPr>
+    </w:lvl>
+    <w:lvl w:ilvl="7" w:tplc="04090019" w:tentative="1">
+      <w:start w:val="1"/>
+      <w:numFmt w:val="lowerLetter"/>
+      <w:lvlText w:val="%8."/>
+      <w:lvlJc w:val="left"/>
+      <w:pPr>
+        <w:ind w:left="5760" w:hanging="360"/>
+      </w:pPr>
+    </w:lvl>
+    <w:lvl w:ilvl="8" w:tplc="0409001B" w:tentative="1">
+      <w:start w:val="1"/>
+      <w:numFmt w:val="lowerRoman"/>
+      <w:lvlText w:val="%9."/>
+      <w:lvlJc w:val="right"/>
+      <w:pPr>
+        <w:ind w:left="6480" w:hanging="180"/>
+      </w:pPr>
+    </w:lvl>
+  </w:abstractNum>
+  <w:abstractNum w:abstractNumId="4" w15:restartNumberingAfterBreak="0">
     <w:nsid w:val="4D05710C"/>
     <w:multiLevelType w:val="hybridMultilevel"/>
     <w:tmpl w:val="3AD44D04"/>
@@ -789,7 +4409,7 @@
       </w:rPr>
     </w:lvl>
   </w:abstractNum>
-  <w:abstractNum w:abstractNumId="3" w15:restartNumberingAfterBreak="0">
+  <w:abstractNum w:abstractNumId="5" w15:restartNumberingAfterBreak="0">
     <w:nsid w:val="52542F7A"/>
     <w:multiLevelType w:val="hybridMultilevel"/>
     <w:tmpl w:val="0ABC1C4A"/>
@@ -902,7 +4522,7 @@
       </w:rPr>
     </w:lvl>
   </w:abstractNum>
-  <w:abstractNum w:abstractNumId="4" w15:restartNumberingAfterBreak="0">
+  <w:abstractNum w:abstractNumId="6" w15:restartNumberingAfterBreak="0">
     <w:nsid w:val="57D131C1"/>
     <w:multiLevelType w:val="hybridMultilevel"/>
     <w:tmpl w:val="147671C6"/>
@@ -991,7 +4611,7 @@
       </w:pPr>
     </w:lvl>
   </w:abstractNum>
-  <w:abstractNum w:abstractNumId="5" w15:restartNumberingAfterBreak="0">
+  <w:abstractNum w:abstractNumId="7" w15:restartNumberingAfterBreak="0">
     <w:nsid w:val="6E7307A1"/>
     <w:multiLevelType w:val="hybridMultilevel"/>
     <w:tmpl w:val="B7305640"/>
@@ -1105,28 +4725,34 @@
     </w:lvl>
   </w:abstractNum>
   <w:num w:numId="1">
-    <w:abstractNumId w:val="4"/>
+    <w:abstractNumId w:val="6"/>
   </w:num>
   <w:num w:numId="2">
-    <w:abstractNumId w:val="3"/>
+    <w:abstractNumId w:val="5"/>
   </w:num>
   <w:num w:numId="3">
     <w:abstractNumId w:val="0"/>
   </w:num>
   <w:num w:numId="4">
-    <w:abstractNumId w:val="5"/>
+    <w:abstractNumId w:val="7"/>
   </w:num>
   <w:num w:numId="5">
-    <w:abstractNumId w:val="1"/>
+    <w:abstractNumId w:val="2"/>
   </w:num>
   <w:num w:numId="6">
-    <w:abstractNumId w:val="2"/>
+    <w:abstractNumId w:val="4"/>
+  </w:num>
+  <w:num w:numId="7">
+    <w:abstractNumId w:val="3"/>
+  </w:num>
+  <w:num w:numId="8">
+    <w:abstractNumId w:val="1"/>
   </w:num>
 </w:numbering>
 </file>
 
 <file path=word/styles.xml><?xml version="1.0" encoding="utf-8"?>
-<w:styles xmlns:mc="http://schemas.openxmlformats.org/markup-compatibility/2006" xmlns:r="http://schemas.openxmlformats.org/officeDocument/2006/relationships" xmlns:w="http://schemas.openxmlformats.org/wordprocessingml/2006/main" xmlns:w14="http://schemas.microsoft.com/office/word/2010/wordml" xmlns:w15="http://schemas.microsoft.com/office/word/2012/wordml" mc:Ignorable="w14 w15">
+<w:styles xmlns:mc="http://schemas.openxmlformats.org/markup-compatibility/2006" xmlns:r="http://schemas.openxmlformats.org/officeDocument/2006/relationships" xmlns:w="http://schemas.openxmlformats.org/wordprocessingml/2006/main" xmlns:w14="http://schemas.microsoft.com/office/word/2010/wordml" xmlns:w15="http://schemas.microsoft.com/office/word/2012/wordml" xmlns:w16se="http://schemas.microsoft.com/office/word/2015/wordml/symex" mc:Ignorable="w14 w15 w16se">
   <w:docDefaults>
     <w:rPrDefault>
       <w:rPr>

</xml_diff>